<commit_message>
Képek helyükre igazítva és .pdf kigenerálva
</commit_message>
<xml_diff>
--- a/DiplomatervSablonFoly2.docx
+++ b/DiplomatervSablonFoly2.docx
@@ -4153,24 +4153,24 @@
       <w:proofErr w:type="spellEnd"/>
     </w:p>
     <w:p>
+      <w:proofErr w:type="spellStart"/>
       <w:r>
         <w:t>missing</w:t>
       </w:r>
-      <w:bookmarkStart w:id="2" w:name="_GoBack"/>
-      <w:bookmarkEnd w:id="2"/>
+      <w:proofErr w:type="spellEnd"/>
     </w:p>
     <w:p>
       <w:pPr>
         <w:pStyle w:val="Cmsor1"/>
       </w:pPr>
-      <w:bookmarkStart w:id="3" w:name="_Toc332797397"/>
-      <w:bookmarkStart w:id="4" w:name="_Toc121191380"/>
+      <w:bookmarkStart w:id="2" w:name="_Toc332797397"/>
+      <w:bookmarkStart w:id="3" w:name="_Toc121191380"/>
       <w:r>
         <w:lastRenderedPageBreak/>
         <w:t>Bevezetés</w:t>
       </w:r>
+      <w:bookmarkEnd w:id="2"/>
       <w:bookmarkEnd w:id="3"/>
-      <w:bookmarkEnd w:id="4"/>
     </w:p>
     <w:p>
       <w:r>
@@ -4354,204 +4354,204 @@
       <w:pPr>
         <w:pStyle w:val="Cmsor2"/>
       </w:pPr>
-      <w:bookmarkStart w:id="5" w:name="_Toc121191381"/>
+      <w:bookmarkStart w:id="4" w:name="_Toc121191381"/>
       <w:r>
         <w:lastRenderedPageBreak/>
         <w:t>Emberek mozgásának segítése</w:t>
       </w:r>
+      <w:bookmarkEnd w:id="4"/>
+    </w:p>
+    <w:p>
+      <w:r>
+        <w:t>Amikor</w:t>
+      </w:r>
+      <w:r>
+        <w:t xml:space="preserve"> az emberek számára egy pillantás is elegendő, hogy felmérjék a </w:t>
+      </w:r>
+      <w:r>
+        <w:t>közlekedési</w:t>
+      </w:r>
+      <w:r>
+        <w:t xml:space="preserve"> szituációt, miért szükséges bevonni az informatikát, amelyben </w:t>
+      </w:r>
+      <w:r>
+        <w:t>ennek a problémának</w:t>
+      </w:r>
+      <w:r>
+        <w:t xml:space="preserve"> </w:t>
+      </w:r>
+      <w:r>
+        <w:t xml:space="preserve">a </w:t>
+      </w:r>
+      <w:r>
+        <w:t xml:space="preserve">megoldása nehezebb. </w:t>
+      </w:r>
+      <w:r>
+        <w:t>Ennek oka, hogy</w:t>
+      </w:r>
+      <w:r>
+        <w:t xml:space="preserve"> gyakran nincs lehetősége az emberekne</w:t>
+      </w:r>
+      <w:r>
+        <w:t>k</w:t>
+      </w:r>
+      <w:r>
+        <w:t xml:space="preserve"> egy pillantást vetni a környezetre, esetenként nincs még meg a környezet sem, vagy automatizálásra van szükség</w:t>
+      </w:r>
+      <w:r>
+        <w:t xml:space="preserve"> valaminek az ellenőrzéséhez</w:t>
+      </w:r>
+      <w:r>
+        <w:t>. Azért fontos foglalkozni azzal, hogy helyesen lehessen szimulá</w:t>
+      </w:r>
+      <w:r>
+        <w:t>l</w:t>
+      </w:r>
+      <w:r>
+        <w:t xml:space="preserve">ni a járókelők mozgását, </w:t>
+      </w:r>
+      <w:r>
+        <w:t>hogy a szimuláció</w:t>
+      </w:r>
+      <w:r>
+        <w:t xml:space="preserve"> futtatása során kiderüljön az, hogy</w:t>
+      </w:r>
+      <w:r>
+        <w:t xml:space="preserve"> </w:t>
+      </w:r>
+      <w:r>
+        <w:t>ha a tervben</w:t>
+      </w:r>
+      <w:r>
+        <w:t xml:space="preserve"> valami nem a </w:t>
+      </w:r>
+      <w:r>
+        <w:t>legmegfelelőbb az emberek mozgását tekintve</w:t>
+      </w:r>
+      <w:r>
+        <w:t>, akkor javítva azokat</w:t>
+      </w:r>
+      <w:r>
+        <w:t>,</w:t>
+      </w:r>
+      <w:r>
+        <w:t xml:space="preserve"> az emberek élete kellemesebb, és komfortosabb </w:t>
+      </w:r>
+      <w:r>
+        <w:t>lehet</w:t>
+      </w:r>
+      <w:r>
+        <w:t>.</w:t>
+      </w:r>
+    </w:p>
+    <w:p>
+      <w:r>
+        <w:t>Nagyon sok</w:t>
+      </w:r>
+      <w:r>
+        <w:t xml:space="preserve"> tervezés előz</w:t>
+      </w:r>
+      <w:r>
+        <w:t>i</w:t>
+      </w:r>
+      <w:r>
+        <w:t xml:space="preserve"> meg egy épület megépítését, egy villamos összeszerelését, vagy egy kereszteződés átalakítását. Azért szükséges a tervezéshez sok idő, hogy a lehető</w:t>
+      </w:r>
+      <w:r>
+        <w:t xml:space="preserve"> legjobb lehessen a végeredmény és minél kevesebb probléma</w:t>
+      </w:r>
+      <w:r>
+        <w:t xml:space="preserve"> legyen</w:t>
+      </w:r>
+      <w:r>
+        <w:t xml:space="preserve"> a kész állapotban</w:t>
+      </w:r>
+      <w:r>
+        <w:t xml:space="preserve">. Egy épület esetében nem csak az a fontos, hogy minél magasabb vagy épp impozánsabb legyen, hanem többek között az is, hogy a legapróbbnak tűnő dolgok rendben legyenek. Például ne nyíljanak egymásba az ajtók, a lépcsőfokok mélységének és magasságának aránya megfelelő legyen, ne legyenek a szobák és a folyosók túl szűkek, </w:t>
+      </w:r>
+      <w:r>
+        <w:t>vagy épp túl elnagyoltak. A</w:t>
+      </w:r>
+      <w:r>
+        <w:t xml:space="preserve"> tervezés végére minden </w:t>
+      </w:r>
+      <w:r>
+        <w:t xml:space="preserve">legyen </w:t>
+      </w:r>
+      <w:r>
+        <w:t>a rendeltetésének megfelelő méretű</w:t>
+      </w:r>
+      <w:r>
+        <w:t xml:space="preserve">, </w:t>
+      </w:r>
+      <w:proofErr w:type="spellStart"/>
+      <w:r>
+        <w:t>ergonómikus</w:t>
+      </w:r>
+      <w:proofErr w:type="spellEnd"/>
+      <w:r>
+        <w:t xml:space="preserve"> elrendezésű, az emberi szemnek</w:t>
+      </w:r>
+      <w:r>
+        <w:t xml:space="preserve"> </w:t>
+      </w:r>
+      <w:r>
+        <w:t>természetesnek ható és komfortos</w:t>
+      </w:r>
+      <w:r>
+        <w:t>.</w:t>
+      </w:r>
+    </w:p>
+    <w:p>
+      <w:r>
+        <w:t>Amennyiben</w:t>
+      </w:r>
+      <w:r>
+        <w:t xml:space="preserve"> a szimuláció a járókelők mozgás</w:t>
+      </w:r>
+      <w:r>
+        <w:t xml:space="preserve">áról helyes, </w:t>
+      </w:r>
+      <w:r>
+        <w:t>a terveket ellenőrizni lehet, hogy té</w:t>
+      </w:r>
+      <w:r>
+        <w:t>nyleg elfér-e ott annyi ember, h</w:t>
+      </w:r>
+      <w:r>
+        <w:t>ogy tényleg elegendő-e harminc másodperc</w:t>
+      </w:r>
+      <w:r>
+        <w:t xml:space="preserve">nyi zöld </w:t>
+      </w:r>
+      <w:r>
+        <w:t>idő</w:t>
+      </w:r>
+      <w:r>
+        <w:t xml:space="preserve"> egy kereszteződésnél, hogy a forgalomszámlálást követően megbecsült maximális száz ember átérjen a zebrán. Vagy, hogy egy lakást az ember</w:t>
+      </w:r>
+      <w:r>
+        <w:t xml:space="preserve"> várhatóan kellőképpen ki fog-</w:t>
+      </w:r>
+      <w:r>
+        <w:t>e használni, a bejárhatósága lehetséges-e, és ezek mind</w:t>
+      </w:r>
+      <w:r>
+        <w:t xml:space="preserve"> a</w:t>
+      </w:r>
+      <w:r>
+        <w:t xml:space="preserve"> másokkal való együtt élés esetén is igazak maradnak-e. Vagy, hogy egy épületet tűzriadó esetén el tudja-e hagyni adott időn belül az épületben tartózkodók mindegyike maximális kapacitás esetén is.</w:t>
+      </w:r>
+    </w:p>
+    <w:p>
+      <w:pPr>
+        <w:pStyle w:val="Cmsor2"/>
+      </w:pPr>
+      <w:bookmarkStart w:id="5" w:name="_Toc121191382"/>
+      <w:r>
+        <w:t>Tűzvédelmi szempontok</w:t>
+      </w:r>
       <w:bookmarkEnd w:id="5"/>
-    </w:p>
-    <w:p>
-      <w:r>
-        <w:t>Amikor</w:t>
-      </w:r>
-      <w:r>
-        <w:t xml:space="preserve"> az emberek számára egy pillantás is elegendő, hogy felmérjék a </w:t>
-      </w:r>
-      <w:r>
-        <w:t>közlekedési</w:t>
-      </w:r>
-      <w:r>
-        <w:t xml:space="preserve"> szituációt, miért szükséges bevonni az informatikát, amelyben </w:t>
-      </w:r>
-      <w:r>
-        <w:t>ennek a problémának</w:t>
-      </w:r>
-      <w:r>
-        <w:t xml:space="preserve"> </w:t>
-      </w:r>
-      <w:r>
-        <w:t xml:space="preserve">a </w:t>
-      </w:r>
-      <w:r>
-        <w:t xml:space="preserve">megoldása nehezebb. </w:t>
-      </w:r>
-      <w:r>
-        <w:t>Ennek oka, hogy</w:t>
-      </w:r>
-      <w:r>
-        <w:t xml:space="preserve"> gyakran nincs lehetősége az emberekne</w:t>
-      </w:r>
-      <w:r>
-        <w:t>k</w:t>
-      </w:r>
-      <w:r>
-        <w:t xml:space="preserve"> egy pillantást vetni a környezetre, esetenként nincs még meg a környezet sem, vagy automatizálásra van szükség</w:t>
-      </w:r>
-      <w:r>
-        <w:t xml:space="preserve"> valaminek az ellenőrzéséhez</w:t>
-      </w:r>
-      <w:r>
-        <w:t>. Azért fontos foglalkozni azzal, hogy helyesen lehessen szimulá</w:t>
-      </w:r>
-      <w:r>
-        <w:t>l</w:t>
-      </w:r>
-      <w:r>
-        <w:t xml:space="preserve">ni a járókelők mozgását, </w:t>
-      </w:r>
-      <w:r>
-        <w:t>hogy a szimuláció</w:t>
-      </w:r>
-      <w:r>
-        <w:t xml:space="preserve"> futtatása során kiderüljön az, hogy</w:t>
-      </w:r>
-      <w:r>
-        <w:t xml:space="preserve"> </w:t>
-      </w:r>
-      <w:r>
-        <w:t>ha a tervben</w:t>
-      </w:r>
-      <w:r>
-        <w:t xml:space="preserve"> valami nem a </w:t>
-      </w:r>
-      <w:r>
-        <w:t>legmegfelelőbb az emberek mozgását tekintve</w:t>
-      </w:r>
-      <w:r>
-        <w:t>, akkor javítva azokat</w:t>
-      </w:r>
-      <w:r>
-        <w:t>,</w:t>
-      </w:r>
-      <w:r>
-        <w:t xml:space="preserve"> az emberek élete kellemesebb, és komfortosabb </w:t>
-      </w:r>
-      <w:r>
-        <w:t>lehet</w:t>
-      </w:r>
-      <w:r>
-        <w:t>.</w:t>
-      </w:r>
-    </w:p>
-    <w:p>
-      <w:r>
-        <w:t>Nagyon sok</w:t>
-      </w:r>
-      <w:r>
-        <w:t xml:space="preserve"> tervezés előz</w:t>
-      </w:r>
-      <w:r>
-        <w:t>i</w:t>
-      </w:r>
-      <w:r>
-        <w:t xml:space="preserve"> meg egy épület megépítését, egy villamos összeszerelését, vagy egy kereszteződés átalakítását. Azért szükséges a tervezéshez sok idő, hogy a lehető</w:t>
-      </w:r>
-      <w:r>
-        <w:t xml:space="preserve"> legjobb lehessen a végeredmény és minél kevesebb probléma</w:t>
-      </w:r>
-      <w:r>
-        <w:t xml:space="preserve"> legyen</w:t>
-      </w:r>
-      <w:r>
-        <w:t xml:space="preserve"> a kész állapotban</w:t>
-      </w:r>
-      <w:r>
-        <w:t xml:space="preserve">. Egy épület esetében nem csak az a fontos, hogy minél magasabb vagy épp impozánsabb legyen, hanem többek között az is, hogy a legapróbbnak tűnő dolgok rendben legyenek. Például ne nyíljanak egymásba az ajtók, a lépcsőfokok mélységének és magasságának aránya megfelelő legyen, ne legyenek a szobák és a folyosók túl szűkek, </w:t>
-      </w:r>
-      <w:r>
-        <w:t>vagy épp túl elnagyoltak. A</w:t>
-      </w:r>
-      <w:r>
-        <w:t xml:space="preserve"> tervezés végére minden </w:t>
-      </w:r>
-      <w:r>
-        <w:t xml:space="preserve">legyen </w:t>
-      </w:r>
-      <w:r>
-        <w:t>a rendeltetésének megfelelő méretű</w:t>
-      </w:r>
-      <w:r>
-        <w:t xml:space="preserve">, </w:t>
-      </w:r>
-      <w:proofErr w:type="spellStart"/>
-      <w:r>
-        <w:t>ergonómikus</w:t>
-      </w:r>
-      <w:proofErr w:type="spellEnd"/>
-      <w:r>
-        <w:t xml:space="preserve"> elrendezésű, az emberi szemnek</w:t>
-      </w:r>
-      <w:r>
-        <w:t xml:space="preserve"> </w:t>
-      </w:r>
-      <w:r>
-        <w:t>természetesnek ható és komfortos</w:t>
-      </w:r>
-      <w:r>
-        <w:t>.</w:t>
-      </w:r>
-    </w:p>
-    <w:p>
-      <w:r>
-        <w:t>Amennyiben</w:t>
-      </w:r>
-      <w:r>
-        <w:t xml:space="preserve"> a szimuláció a járókelők mozgás</w:t>
-      </w:r>
-      <w:r>
-        <w:t xml:space="preserve">áról helyes, </w:t>
-      </w:r>
-      <w:r>
-        <w:t>a terveket ellenőrizni lehet, hogy té</w:t>
-      </w:r>
-      <w:r>
-        <w:t>nyleg elfér-e ott annyi ember, h</w:t>
-      </w:r>
-      <w:r>
-        <w:t>ogy tényleg elegendő-e harminc másodperc</w:t>
-      </w:r>
-      <w:r>
-        <w:t xml:space="preserve">nyi zöld </w:t>
-      </w:r>
-      <w:r>
-        <w:t>idő</w:t>
-      </w:r>
-      <w:r>
-        <w:t xml:space="preserve"> egy kereszteződésnél, hogy a forgalomszámlálást követően megbecsült maximális száz ember átérjen a zebrán. Vagy, hogy egy lakást az ember</w:t>
-      </w:r>
-      <w:r>
-        <w:t xml:space="preserve"> várhatóan kellőképpen ki fog-</w:t>
-      </w:r>
-      <w:r>
-        <w:t>e használni, a bejárhatósága lehetséges-e, és ezek mind</w:t>
-      </w:r>
-      <w:r>
-        <w:t xml:space="preserve"> a</w:t>
-      </w:r>
-      <w:r>
-        <w:t xml:space="preserve"> másokkal való együtt élés esetén is igazak maradnak-e. Vagy, hogy egy épületet tűzriadó esetén el tudja-e hagyni adott időn belül az épületben tartózkodók mindegyike maximális kapacitás esetén is.</w:t>
-      </w:r>
-    </w:p>
-    <w:p>
-      <w:pPr>
-        <w:pStyle w:val="Cmsor2"/>
-      </w:pPr>
-      <w:bookmarkStart w:id="6" w:name="_Toc121191382"/>
-      <w:r>
-        <w:t>Tűzvédelmi szempontok</w:t>
-      </w:r>
-      <w:bookmarkEnd w:id="6"/>
     </w:p>
     <w:p>
       <w:r>
@@ -4671,8 +4671,7 @@
     </w:p>
     <w:p>
       <w:pPr>
-        <w:keepNext/>
-        <w:jc w:val="left"/>
+        <w:pStyle w:val="Kp"/>
       </w:pPr>
       <w:r>
         <w:rPr>
@@ -4720,14 +4719,27 @@
       <w:pPr>
         <w:pStyle w:val="Kpalrs"/>
       </w:pPr>
-      <w:fldSimple w:instr=" SEQ ábra \* ARABIC ">
-        <w:r>
-          <w:rPr>
-            <w:noProof/>
-          </w:rPr>
-          <w:t>1</w:t>
-        </w:r>
-      </w:fldSimple>
+      <w:r>
+        <w:fldChar w:fldCharType="begin"/>
+      </w:r>
+      <w:r>
+        <w:instrText xml:space="preserve"> SEQ ábra \* ARABIC </w:instrText>
+      </w:r>
+      <w:r>
+        <w:fldChar w:fldCharType="separate"/>
+      </w:r>
+      <w:r>
+        <w:rPr>
+          <w:noProof/>
+        </w:rPr>
+        <w:t>1</w:t>
+      </w:r>
+      <w:r>
+        <w:rPr>
+          <w:noProof/>
+        </w:rPr>
+        <w:fldChar w:fldCharType="end"/>
+      </w:r>
       <w:r>
         <w:t>. ábra</w:t>
       </w:r>
@@ -4878,14 +4890,14 @@
       <w:pPr>
         <w:pStyle w:val="Cmsor2"/>
       </w:pPr>
-      <w:bookmarkStart w:id="7" w:name="_Toc121191383"/>
+      <w:bookmarkStart w:id="6" w:name="_Toc121191383"/>
       <w:r>
         <w:t>A</w:t>
       </w:r>
       <w:r>
         <w:t xml:space="preserve"> feladat</w:t>
       </w:r>
-      <w:bookmarkEnd w:id="7"/>
+      <w:bookmarkEnd w:id="6"/>
     </w:p>
     <w:p>
       <w:r>
@@ -5045,21 +5057,21 @@
       <w:pPr>
         <w:pStyle w:val="Cmsor2"/>
       </w:pPr>
-      <w:bookmarkStart w:id="8" w:name="_Toc121191384"/>
+      <w:bookmarkStart w:id="7" w:name="_Toc121191384"/>
       <w:r>
         <w:t>Irodalomkutatás és a feladatkör kiterjesztése</w:t>
       </w:r>
+      <w:bookmarkEnd w:id="7"/>
+    </w:p>
+    <w:p>
+      <w:pPr>
+        <w:pStyle w:val="Cmsor3"/>
+      </w:pPr>
+      <w:bookmarkStart w:id="8" w:name="_Toc121191385"/>
+      <w:r>
+        <w:t>Programozási környezet megválasztása</w:t>
+      </w:r>
       <w:bookmarkEnd w:id="8"/>
-    </w:p>
-    <w:p>
-      <w:pPr>
-        <w:pStyle w:val="Cmsor3"/>
-      </w:pPr>
-      <w:bookmarkStart w:id="9" w:name="_Toc121191385"/>
-      <w:r>
-        <w:t>Programozási környezet megválasztása</w:t>
-      </w:r>
-      <w:bookmarkEnd w:id="9"/>
     </w:p>
     <w:p>
       <w:r>
@@ -5291,12 +5303,12 @@
       <w:pPr>
         <w:pStyle w:val="Cmsor3"/>
       </w:pPr>
-      <w:bookmarkStart w:id="10" w:name="_Toc121191386"/>
+      <w:bookmarkStart w:id="9" w:name="_Toc121191386"/>
       <w:proofErr w:type="gramStart"/>
       <w:r>
         <w:t>Útvonal keresés</w:t>
       </w:r>
-      <w:bookmarkEnd w:id="10"/>
+      <w:bookmarkEnd w:id="9"/>
       <w:proofErr w:type="gramEnd"/>
     </w:p>
     <w:p>
@@ -5454,7 +5466,7 @@
       <w:pPr>
         <w:pStyle w:val="Cmsor3"/>
       </w:pPr>
-      <w:bookmarkStart w:id="11" w:name="_Toc121191387"/>
+      <w:bookmarkStart w:id="10" w:name="_Toc121191387"/>
       <w:proofErr w:type="spellStart"/>
       <w:r>
         <w:t>Dijkstra</w:t>
@@ -5463,7 +5475,7 @@
       <w:r>
         <w:t xml:space="preserve"> algoritmus</w:t>
       </w:r>
-      <w:bookmarkEnd w:id="11"/>
+      <w:bookmarkEnd w:id="10"/>
     </w:p>
     <w:p>
       <w:r>
@@ -5610,7 +5622,7 @@
     </w:p>
     <w:p>
       <w:pPr>
-        <w:keepNext/>
+        <w:pStyle w:val="Kp"/>
       </w:pPr>
       <w:r>
         <w:rPr>
@@ -5671,14 +5683,27 @@
       <w:pPr>
         <w:pStyle w:val="Kpalrs"/>
       </w:pPr>
-      <w:fldSimple w:instr=" SEQ ábra \* ARABIC ">
-        <w:r>
-          <w:rPr>
-            <w:noProof/>
-          </w:rPr>
-          <w:t>2</w:t>
-        </w:r>
-      </w:fldSimple>
+      <w:r>
+        <w:fldChar w:fldCharType="begin"/>
+      </w:r>
+      <w:r>
+        <w:instrText xml:space="preserve"> SEQ ábra \* ARABIC </w:instrText>
+      </w:r>
+      <w:r>
+        <w:fldChar w:fldCharType="separate"/>
+      </w:r>
+      <w:r>
+        <w:rPr>
+          <w:noProof/>
+        </w:rPr>
+        <w:t>2</w:t>
+      </w:r>
+      <w:r>
+        <w:rPr>
+          <w:noProof/>
+        </w:rPr>
+        <w:fldChar w:fldCharType="end"/>
+      </w:r>
       <w:r>
         <w:t>. ábra PAC-MAN pályájának négyzethálós felbont</w:t>
       </w:r>
@@ -5857,11 +5882,11 @@
       <w:pPr>
         <w:pStyle w:val="Cmsor3"/>
       </w:pPr>
-      <w:bookmarkStart w:id="12" w:name="_Toc121191388"/>
+      <w:bookmarkStart w:id="11" w:name="_Toc121191388"/>
       <w:r>
         <w:t>A* algoritmus</w:t>
       </w:r>
-      <w:bookmarkEnd w:id="12"/>
+      <w:bookmarkEnd w:id="11"/>
     </w:p>
     <w:p>
       <w:r>
@@ -6234,7 +6259,7 @@
     </w:p>
     <w:p>
       <w:pPr>
-        <w:keepNext/>
+        <w:pStyle w:val="Kp"/>
       </w:pPr>
       <w:r>
         <w:rPr>
@@ -6295,14 +6320,27 @@
       <w:pPr>
         <w:pStyle w:val="Kpalrs"/>
       </w:pPr>
-      <w:fldSimple w:instr=" SEQ ábra \* ARABIC ">
-        <w:r>
-          <w:rPr>
-            <w:noProof/>
-          </w:rPr>
-          <w:t>3</w:t>
-        </w:r>
-      </w:fldSimple>
+      <w:r>
+        <w:fldChar w:fldCharType="begin"/>
+      </w:r>
+      <w:r>
+        <w:instrText xml:space="preserve"> SEQ ábra \* ARABIC </w:instrText>
+      </w:r>
+      <w:r>
+        <w:fldChar w:fldCharType="separate"/>
+      </w:r>
+      <w:r>
+        <w:rPr>
+          <w:noProof/>
+        </w:rPr>
+        <w:t>3</w:t>
+      </w:r>
+      <w:r>
+        <w:rPr>
+          <w:noProof/>
+        </w:rPr>
+        <w:fldChar w:fldCharType="end"/>
+      </w:r>
       <w:r>
         <w:t xml:space="preserve">. ábra Szemléletes bemutatása a város térkép példának, az utak hosszával és a városok légvonalbeli távolságával </w:t>
       </w:r>
@@ -6421,11 +6459,11 @@
       <w:pPr>
         <w:pStyle w:val="Cmsor3"/>
       </w:pPr>
-      <w:bookmarkStart w:id="13" w:name="_Toc121191389"/>
+      <w:bookmarkStart w:id="12" w:name="_Toc121191389"/>
       <w:r>
         <w:t>Helyszín átalakítása gráffá</w:t>
       </w:r>
-      <w:bookmarkEnd w:id="13"/>
+      <w:bookmarkEnd w:id="12"/>
     </w:p>
     <w:p>
       <w:r>
@@ -6554,8 +6592,7 @@
     </w:p>
     <w:p>
       <w:pPr>
-        <w:keepNext/>
-        <w:jc w:val="center"/>
+        <w:pStyle w:val="Kp"/>
       </w:pPr>
       <w:r>
         <w:rPr>
@@ -6617,14 +6654,27 @@
       <w:pPr>
         <w:pStyle w:val="Kpalrs"/>
       </w:pPr>
-      <w:fldSimple w:instr=" SEQ ábra \* ARABIC ">
-        <w:r>
-          <w:rPr>
-            <w:noProof/>
-          </w:rPr>
-          <w:t>4</w:t>
-        </w:r>
-      </w:fldSimple>
+      <w:r>
+        <w:fldChar w:fldCharType="begin"/>
+      </w:r>
+      <w:r>
+        <w:instrText xml:space="preserve"> SEQ ábra \* ARABIC </w:instrText>
+      </w:r>
+      <w:r>
+        <w:fldChar w:fldCharType="separate"/>
+      </w:r>
+      <w:r>
+        <w:rPr>
+          <w:noProof/>
+        </w:rPr>
+        <w:t>4</w:t>
+      </w:r>
+      <w:r>
+        <w:rPr>
+          <w:noProof/>
+        </w:rPr>
+        <w:fldChar w:fldCharType="end"/>
+      </w:r>
       <w:r>
         <w:t xml:space="preserve">. ábra </w:t>
       </w:r>
@@ -6656,11 +6706,11 @@
       <w:pPr>
         <w:pStyle w:val="Cmsor3"/>
       </w:pPr>
-      <w:bookmarkStart w:id="14" w:name="_Toc121191390"/>
+      <w:bookmarkStart w:id="13" w:name="_Toc121191390"/>
       <w:r>
         <w:t>Felületeket lefedő gráfok</w:t>
       </w:r>
-      <w:bookmarkEnd w:id="14"/>
+      <w:bookmarkEnd w:id="13"/>
     </w:p>
     <w:p>
       <w:r>
@@ -6716,8 +6766,7 @@
     </w:p>
     <w:p>
       <w:pPr>
-        <w:keepNext/>
-        <w:ind w:firstLine="0"/>
+        <w:pStyle w:val="Kp"/>
       </w:pPr>
       <w:r>
         <w:pict w14:anchorId="4C1E74EC">
@@ -6740,7 +6789,7 @@
             <v:path o:extrusionok="f" gradientshapeok="t" o:connecttype="rect"/>
             <o:lock v:ext="edit" aspectratio="t"/>
           </v:shapetype>
-          <v:shape id="_x0000_i1026" type="#_x0000_t75" style="width:425.25pt;height:151.5pt">
+          <v:shape id="_x0000_i1025" type="#_x0000_t75" style="width:425.25pt;height:151.5pt">
             <v:imagedata r:id="rId15" o:title="nav,waypointgraph"/>
           </v:shape>
         </w:pict>
@@ -6750,14 +6799,24 @@
       <w:pPr>
         <w:pStyle w:val="Kpalrs"/>
       </w:pPr>
-      <w:fldSimple w:instr=" SEQ ábra \* ARABIC ">
-        <w:r>
-          <w:rPr>
-            <w:noProof/>
-          </w:rPr>
-          <w:t>5</w:t>
-        </w:r>
-      </w:fldSimple>
+      <w:r>
+        <w:fldChar w:fldCharType="begin"/>
+      </w:r>
+      <w:r>
+        <w:instrText xml:space="preserve"> SEQ ábra \* ARABIC </w:instrText>
+      </w:r>
+      <w:r>
+        <w:fldChar w:fldCharType="separate"/>
+      </w:r>
+      <w:r>
+        <w:rPr>
+          <w:noProof/>
+        </w:rPr>
+        <w:t>5</w:t>
+      </w:r>
+      <w:r>
+        <w:fldChar w:fldCharType="end"/>
+      </w:r>
       <w:r>
         <w:t xml:space="preserve">. ábra </w:t>
       </w:r>
@@ -6769,82 +6828,336 @@
       <w:pPr>
         <w:pStyle w:val="Cmsor3"/>
       </w:pPr>
-      <w:bookmarkStart w:id="15" w:name="_Toc121191391"/>
+      <w:bookmarkStart w:id="14" w:name="_Toc121191391"/>
       <w:r>
         <w:t>Útpont gráf</w:t>
       </w:r>
+      <w:bookmarkEnd w:id="14"/>
+    </w:p>
+    <w:p>
+      <w:r>
+        <w:t xml:space="preserve">Az útpont gráf azt a problémát kívánta megoldani, hogy </w:t>
+      </w:r>
+      <w:r>
+        <w:t xml:space="preserve">ne </w:t>
+      </w:r>
+      <w:r>
+        <w:t>végtelen csúcsa legyen a gráfnak. Ugyanis a végtelen cs</w:t>
+      </w:r>
+      <w:r>
+        <w:t xml:space="preserve">úcs közül csak keveset tart meg, és a megmaradt </w:t>
+      </w:r>
+      <w:r>
+        <w:t xml:space="preserve">csúcsok viszont </w:t>
+      </w:r>
+      <w:r>
+        <w:t>elnagyolt, de jó</w:t>
+      </w:r>
+      <w:r>
+        <w:t xml:space="preserve"> képet adnak arról, hogy miként lehet bejárni a teret. </w:t>
+      </w:r>
+      <w:r>
+        <w:lastRenderedPageBreak/>
+        <w:t xml:space="preserve">Lényegében </w:t>
+      </w:r>
+      <w:r>
+        <w:t>ezeket a</w:t>
+      </w:r>
+      <w:r>
+        <w:t xml:space="preserve"> pontokat követve el lehet jutni a</w:t>
+      </w:r>
+      <w:r>
+        <w:t>z emelet</w:t>
+      </w:r>
+      <w:r>
+        <w:t xml:space="preserve"> esetében tetszőleges szobából, egy másik szobába.</w:t>
+      </w:r>
+      <w:r>
+        <w:t xml:space="preserve"> </w:t>
+      </w:r>
+      <w:r>
+        <w:t>Figyelemmel van arra, hogy a gráf élei bejárhatóak legyenek, azokon végigsétálva falba, vagy má</w:t>
+      </w:r>
+      <w:r>
+        <w:t>s terepobjektumba ne ütközzön</w:t>
+      </w:r>
+      <w:r>
+        <w:t xml:space="preserve">. </w:t>
+      </w:r>
+      <w:r>
+        <w:t>A csúcsai arra alk</w:t>
+      </w:r>
+      <w:r>
+        <w:t>almasak, hogy közülük kiválasztva a kezdőponthoz legközelebbit</w:t>
+      </w:r>
+      <w:r>
+        <w:t>, és kivá</w:t>
+      </w:r>
+      <w:r>
+        <w:t>lasztva a</w:t>
+      </w:r>
+      <w:r>
+        <w:t xml:space="preserve"> </w:t>
+      </w:r>
+      <w:r>
+        <w:t>végcél</w:t>
+      </w:r>
+      <w:r>
+        <w:t>hoz is a gráf legközelebbi csúcsát, majd a közöttük kiszámított legrövidebb útvona</w:t>
+      </w:r>
+      <w:r>
+        <w:t>lat, a gráf adott éleit kövesse</w:t>
+      </w:r>
+      <w:r>
+        <w:t>.</w:t>
+      </w:r>
+    </w:p>
+    <w:p>
+      <w:r>
+        <w:t>Ezen megoldás komplexitása abban rejlik, hogy a gráf csúcsait megfelelően kell megválasztani ahhoz, hogy használható legyen a gráf útvonalkeresésre.</w:t>
+      </w:r>
+      <w:r>
+        <w:t xml:space="preserve"> </w:t>
+      </w:r>
+      <w:r>
+        <w:t>Ha túl ritkák a csúcsok, lehet</w:t>
+      </w:r>
+      <w:r>
+        <w:t>, hogy a szobában</w:t>
+      </w:r>
+      <w:r>
+        <w:t xml:space="preserve"> nincs is </w:t>
+      </w:r>
+      <w:r>
+        <w:t>egy csúcsa sem a gráfnak. Ha</w:t>
+      </w:r>
+      <w:r>
+        <w:t xml:space="preserve"> túl s</w:t>
+      </w:r>
+      <w:r>
+        <w:t>űrű</w:t>
+      </w:r>
+      <w:r>
+        <w:t xml:space="preserve">, vagy nem egyenletesen vannak </w:t>
+      </w:r>
+      <w:r>
+        <w:t>meg</w:t>
+      </w:r>
+      <w:r>
+        <w:t>választva a csúcsok, akkor a számítási idő fog feleslegesen megnövekedni.</w:t>
+      </w:r>
+      <w:r>
+        <w:t xml:space="preserve"> </w:t>
+      </w:r>
+      <w:r>
+        <w:t>A komplexitása abban is megmutatkozik közvetetten, hogy ha nincs komolyabb energia fordítva a gráf kialakítására, és az emberek mozgásának kialakítására, akkor nem lesz életszerű a szimuláció.</w:t>
+      </w:r>
+      <w:r>
+        <w:t xml:space="preserve"> </w:t>
+      </w:r>
+      <w:r>
+        <w:t>Ugyanis ha mindenki az éleken haladva menne végig a csúcsokon, akkor az emberek mozgása a hangyákéra hasonlítana. Egymást követve vagy szemben lényegében egy sorban halad</w:t>
+      </w:r>
+      <w:r>
+        <w:t>ná</w:t>
+      </w:r>
+      <w:r>
+        <w:t>nak.</w:t>
+      </w:r>
+      <w:r>
+        <w:t xml:space="preserve"> </w:t>
+      </w:r>
+      <w:r>
+        <w:t>Az emberek viszont kihasználják a teret. Továb</w:t>
+      </w:r>
+      <w:r>
+        <w:t>bá a nem meg</w:t>
+      </w:r>
+      <w:r>
+        <w:t>felelő gráf megalkotása esetén az útvonal lehet nagyon szögletes, nem természetes, és se nem a legrövidebb, se nem az ember szokásos útvonala.</w:t>
+      </w:r>
+      <w:r>
+        <w:t xml:space="preserve"> </w:t>
+      </w:r>
+      <w:r>
+        <w:t>Ennek okán komoly feladat az, hogy egy ilyen</w:t>
+      </w:r>
+      <w:r>
+        <w:t xml:space="preserve"> </w:t>
+      </w:r>
+      <w:r>
+        <w:t>tökéletes</w:t>
+      </w:r>
+      <w:r>
+        <w:t xml:space="preserve"> gráfot megalkosson az ember.</w:t>
+      </w:r>
+    </w:p>
+    <w:p>
+      <w:r>
+        <w:t>Sajnos van egy problémája is. Véges csúcs okán nem lehet minden pontjára a helyszínnek eljutni</w:t>
+      </w:r>
+      <w:r>
+        <w:t xml:space="preserve"> egyértelműen</w:t>
+      </w:r>
+      <w:r>
+        <w:t>, csak a gráf csúcsaira, esetleg éleire.</w:t>
+      </w:r>
+      <w:r>
+        <w:t xml:space="preserve"> </w:t>
+      </w:r>
+      <w:r>
+        <w:t>Amikor elindul</w:t>
+      </w:r>
+      <w:r>
+        <w:t xml:space="preserve"> a programban</w:t>
+      </w:r>
+      <w:r>
+        <w:t xml:space="preserve"> az ember, akkor először el kell</w:t>
+      </w:r>
+      <w:r>
+        <w:t xml:space="preserve"> jutnia a gráf egyik csúcsához, és </w:t>
+      </w:r>
+      <w:r>
+        <w:t>a</w:t>
+      </w:r>
+      <w:r>
+        <w:t>mikor azon végighalad, akkor az utolsó csúcstól el kell találnia valahogyan a saját céljáig.</w:t>
+      </w:r>
+      <w:r>
+        <w:t xml:space="preserve"> </w:t>
+      </w:r>
+      <w:r>
+        <w:t xml:space="preserve">Ez viszont azt </w:t>
+      </w:r>
+      <w:r>
+        <w:t>vonja magával, hogy két útvonal</w:t>
+      </w:r>
+      <w:r>
+        <w:t>keres</w:t>
+      </w:r>
+      <w:r>
+        <w:t>ő algoritmust is kell használnia a programnak</w:t>
+      </w:r>
+      <w:r>
+        <w:t>.</w:t>
+      </w:r>
+      <w:r>
+        <w:t xml:space="preserve"> </w:t>
+      </w:r>
+      <w:r>
+        <w:t>Természetesen ezen megoldás</w:t>
+      </w:r>
+      <w:r>
+        <w:t xml:space="preserve"> </w:t>
+      </w:r>
+      <w:r>
+        <w:t>hibáinak a nagy részét az képzi, hogy automatikusan generálni ilyen hálót komplex probléma. Viszont ha sikerül, akkor kifejezetten hatékony, de az emberek természetes mozgatása továbbra is kérdése benne.</w:t>
+      </w:r>
+    </w:p>
+    <w:p>
+      <w:pPr>
+        <w:pStyle w:val="Cmsor3"/>
+      </w:pPr>
+      <w:bookmarkStart w:id="15" w:name="_Toc121191392"/>
+      <w:r>
+        <w:t>Navigációs háló</w:t>
+      </w:r>
       <w:bookmarkEnd w:id="15"/>
     </w:p>
     <w:p>
       <w:r>
-        <w:t xml:space="preserve">Az útpont gráf azt a problémát kívánta megoldani, hogy </w:t>
-      </w:r>
-      <w:r>
-        <w:t xml:space="preserve">ne </w:t>
-      </w:r>
-      <w:r>
-        <w:t>végtelen csúcsa legyen a gráfnak. Ugyanis a végtelen cs</w:t>
-      </w:r>
-      <w:r>
-        <w:t xml:space="preserve">úcs közül csak keveset tart meg, és a megmaradt </w:t>
+        <w:t>A másik létező megoldás, a navigációs háló, angol n</w:t>
+      </w:r>
+      <w:r>
+        <w:t xml:space="preserve">evén </w:t>
+      </w:r>
+      <w:proofErr w:type="spellStart"/>
+      <w:r>
+        <w:t>Navigation</w:t>
+      </w:r>
+      <w:proofErr w:type="spellEnd"/>
+      <w:r>
+        <w:t xml:space="preserve"> </w:t>
+      </w:r>
+      <w:proofErr w:type="spellStart"/>
+      <w:r>
+        <w:t>Mesh</w:t>
+      </w:r>
+      <w:proofErr w:type="spellEnd"/>
+      <w:r>
+        <w:t xml:space="preserve">. </w:t>
+      </w:r>
+      <w:r>
+        <w:t xml:space="preserve">Ez </w:t>
+      </w:r>
+      <w:r>
+        <w:t>az eredeti problémának a</w:t>
+      </w:r>
+      <w:r>
+        <w:t xml:space="preserve"> végtelen csúcs problémáját úgy orvosolja, hogy a helyszínt, a teret háromszögekkel, vagy egyéb konvex sokszögekkel fedi le.</w:t>
+      </w:r>
+      <w:r>
+        <w:t xml:space="preserve"> </w:t>
+      </w:r>
+      <w:r>
+        <w:t xml:space="preserve">Ekkor lesz egy háromszögek éleiből álló háló, és egy plusz információ halmaz, ami az, hogy a gráf </w:t>
       </w:r>
       <w:r>
         <w:lastRenderedPageBreak/>
-        <w:t xml:space="preserve">csúcsok viszont </w:t>
-      </w:r>
-      <w:r>
-        <w:t>elnagyolt, de jó</w:t>
-      </w:r>
-      <w:r>
-        <w:t xml:space="preserve"> képet adnak arról, hogy miként lehet bejárni a teret. Lényegében </w:t>
-      </w:r>
-      <w:r>
-        <w:t>ezeket a</w:t>
-      </w:r>
-      <w:r>
-        <w:t xml:space="preserve"> pontokat követve el lehet jutni a</w:t>
-      </w:r>
-      <w:r>
-        <w:t>z emelet</w:t>
-      </w:r>
-      <w:r>
-        <w:t xml:space="preserve"> esetében tetszőleges szobából, egy másik szobába.</w:t>
+        <w:t>mely élei alkotna</w:t>
+      </w:r>
+      <w:r>
+        <w:t>k háromszöget, és/</w:t>
+      </w:r>
+      <w:proofErr w:type="gramStart"/>
+      <w:r>
+        <w:t>vagy</w:t>
+      </w:r>
+      <w:proofErr w:type="gramEnd"/>
+      <w:r>
+        <w:t xml:space="preserve"> hogy mely élei határozzák meg a tér határait.</w:t>
       </w:r>
       <w:r>
         <w:t xml:space="preserve"> </w:t>
       </w:r>
       <w:r>
-        <w:t>Figyelemmel van arra, hogy a gráf élei bejárhatóak legyenek, azokon végigsétálva falba, vagy má</w:t>
-      </w:r>
-      <w:r>
-        <w:t>s terepobjektumba ne ütközzön</w:t>
-      </w:r>
-      <w:r>
-        <w:t xml:space="preserve">. </w:t>
-      </w:r>
-      <w:r>
-        <w:t>A csúcsai arra alk</w:t>
-      </w:r>
-      <w:r>
-        <w:t>almasak, hogy közülük kiválasztva a kezdőponthoz legközelebbit</w:t>
-      </w:r>
-      <w:r>
-        <w:t>, és kivá</w:t>
-      </w:r>
-      <w:r>
-        <w:t>lasztva a</w:t>
+        <w:t>Ekkor a helyszín minden bejárható pontja valamelyik háromszög élére vagy bel</w:t>
+      </w:r>
+      <w:r>
+        <w:t>sej</w:t>
+      </w:r>
+      <w:r>
+        <w:t>ébe esik. A háromszögek nem lapolódnak át, így könnyű meghatározni, hogy a háromszögek melyikébe esik az adott pont.</w:t>
+      </w:r>
+    </w:p>
+    <w:p>
+      <w:r>
+        <w:t xml:space="preserve">Az </w:t>
+      </w:r>
+      <w:proofErr w:type="gramStart"/>
+      <w:r>
+        <w:t>útvonal keresés</w:t>
+      </w:r>
+      <w:proofErr w:type="gramEnd"/>
+      <w:r>
+        <w:t xml:space="preserve"> ebben a megoldásban úgy zajlik, hogy a kiindulási csúcshoz megtalálja azt a háromszöget, amiben benne van.</w:t>
       </w:r>
       <w:r>
         <w:t xml:space="preserve"> </w:t>
       </w:r>
       <w:r>
-        <w:t>végcél</w:t>
-      </w:r>
-      <w:r>
-        <w:t>hoz is a gráf legközelebbi csúcsát, majd a közöttük kiszámított legrövidebb útvona</w:t>
-      </w:r>
-      <w:r>
-        <w:t>lat, a gráf adott éleit kövesse</w:t>
+        <w:t xml:space="preserve">Majd ennek a háromszögnek a csúcsaiból, vagy csak az egyikéből az </w:t>
+      </w:r>
+      <w:proofErr w:type="gramStart"/>
+      <w:r>
+        <w:t>A</w:t>
+      </w:r>
+      <w:proofErr w:type="gramEnd"/>
+      <w:r>
+        <w:t>* algoritmust lefuttatva eljut azon háromszög csúcsáig, amelyben benne v</w:t>
+      </w:r>
+      <w:r>
+        <w:t>an az elérni kívánt végcél</w:t>
       </w:r>
       <w:r>
         <w:t>.</w:t>
@@ -6852,476 +7165,227 @@
     </w:p>
     <w:p>
       <w:r>
-        <w:t>Ezen megoldás komplexitása abban rejlik, hogy a gráf csúcsait megfelelően kell megválasztani ahhoz, hogy használható legyen a gráf útvonalkeresésre.</w:t>
+        <w:t xml:space="preserve">Ennek a megoldásnak </w:t>
+      </w:r>
+      <w:r>
+        <w:t>szintén</w:t>
+      </w:r>
+      <w:r>
+        <w:t xml:space="preserve"> nehézsége, hogy a hálót létre kell hozni. Rengeteg megoldás van erre a problémára. Lehet például mindig csak egy olyan szakaszt behúzni az alaprajznak tekinthető gráfba, amelyre igaz, hogy két olyan szakaszt köt össze, ami részét képzi az alaprajznak és van egy közös csúcsuk, továbbá az </w:t>
+      </w:r>
+      <w:r>
+        <w:t>alaprajz egyetlen másik csúcsát</w:t>
+      </w:r>
+      <w:r>
+        <w:t>.</w:t>
       </w:r>
       <w:r>
         <w:t xml:space="preserve"> </w:t>
       </w:r>
       <w:r>
-        <w:t>Ha túl ritkák a csúcsok, lehet</w:t>
-      </w:r>
-      <w:r>
-        <w:t>, hogy a szobában</w:t>
-      </w:r>
-      <w:r>
-        <w:t xml:space="preserve"> nincs is </w:t>
-      </w:r>
-      <w:r>
-        <w:t>egy csúcsa sem a gráfnak. Ha</w:t>
-      </w:r>
-      <w:r>
-        <w:t xml:space="preserve"> túl s</w:t>
-      </w:r>
-      <w:r>
-        <w:t>űrű</w:t>
-      </w:r>
-      <w:r>
-        <w:t xml:space="preserve">, vagy nem egyenletesen vannak </w:t>
-      </w:r>
-      <w:r>
-        <w:t>meg</w:t>
-      </w:r>
-      <w:r>
-        <w:t>választva a csúcsok, akkor a számítási idő fog feleslegesen megnövekedni.</w:t>
+        <w:t>Ahogy behúzta</w:t>
+      </w:r>
+      <w:r>
+        <w:t xml:space="preserve"> az új szakaszt, el</w:t>
+      </w:r>
+      <w:r>
+        <w:t>menti</w:t>
+      </w:r>
+      <w:r>
+        <w:t xml:space="preserve"> a többi behúzott szakasszal, és az</w:t>
+      </w:r>
+      <w:r>
+        <w:t>t az alaprajz részének tekinti</w:t>
+      </w:r>
+      <w:r>
+        <w:t xml:space="preserve"> onnan, és az e</w:t>
+      </w:r>
+      <w:r>
+        <w:t>lőbb említett két élt kitörli</w:t>
+      </w:r>
+      <w:r>
+        <w:t>. Mivel minden egyes</w:t>
+      </w:r>
+      <w:r>
+        <w:t xml:space="preserve"> él behúzása után kettőt töröl</w:t>
+      </w:r>
+      <w:r>
+        <w:t>, ezért lépésenként csökkennek a módosított alaprajz él</w:t>
+      </w:r>
+      <w:r>
+        <w:t xml:space="preserve">einek </w:t>
+      </w:r>
+      <w:r>
+        <w:t>száma. Addig kell behúzni</w:t>
+      </w:r>
+      <w:r>
+        <w:t>a</w:t>
+      </w:r>
+      <w:r>
+        <w:t xml:space="preserve"> így szakaszokat, </w:t>
+      </w:r>
+      <w:r>
+        <w:t>a</w:t>
+      </w:r>
+      <w:r>
+        <w:t>míg egy háromszög marad csak.</w:t>
       </w:r>
       <w:r>
         <w:t xml:space="preserve"> </w:t>
       </w:r>
       <w:r>
-        <w:t>A komplexitása abban is megmutatkozik közvetetten, hogy ha nincs komolyabb energia fordítva a gráf kialakítására, és az emberek mozgásának kialakítására, akkor nem lesz életszerű a szimuláció.</w:t>
+        <w:t>Akkor az algoritmus leáll, és az elme</w:t>
+      </w:r>
+      <w:r>
+        <w:t>ntett behúzott éleket hozzáadja a gráfhoz</w:t>
+      </w:r>
+      <w:r>
+        <w:t>.</w:t>
       </w:r>
       <w:r>
         <w:t xml:space="preserve"> </w:t>
       </w:r>
       <w:r>
-        <w:t>Ugyanis ha mindenki az éleken haladva menne végig a csúcsokon, akkor az emberek mozgása a hangyákéra hasonlítana. Egymást követve vagy szemben lényegében egy sorban halad</w:t>
-      </w:r>
-      <w:r>
-        <w:t>ná</w:t>
-      </w:r>
-      <w:r>
-        <w:t>nak.</w:t>
+        <w:t>Ekkor a gr</w:t>
+      </w:r>
+      <w:r>
+        <w:t>áf éleiből háromszögeket képez</w:t>
+      </w:r>
+      <w:r>
+        <w:t xml:space="preserve"> és kész</w:t>
+      </w:r>
+      <w:r>
+        <w:t xml:space="preserve"> van a navigációs háló.</w:t>
+      </w:r>
+    </w:p>
+    <w:p>
+      <w:r>
+        <w:t>Ez</w:t>
+      </w:r>
+      <w:r>
+        <w:t xml:space="preserve"> a háló azért jól használható, mert szomszédos konvex sokszögekből épül fel. Nem szükséges háromszögekkel dolgozni, lehet tégl</w:t>
+      </w:r>
+      <w:r>
+        <w:t xml:space="preserve">alapokkal vagy sokszögekkel is, </w:t>
+      </w:r>
+      <w:r>
+        <w:t>csak az a lényeg hogy konvex legyen. Ezt a tulajdonságot kihasználva síkidomokon belül az egyes pontok közötti út, az a két pontot összekötő szakasz.</w:t>
       </w:r>
       <w:r>
         <w:t xml:space="preserve"> </w:t>
       </w:r>
       <w:r>
-        <w:t>Az emberek viszont kihasználják a teret. Továb</w:t>
-      </w:r>
-      <w:r>
-        <w:t>bá a nem meg</w:t>
-      </w:r>
-      <w:r>
-        <w:t>felelő gráf megalkotása esetén az útvonal lehet nagyon szögletes, nem természetes, és se nem a legrövidebb, se nem az ember szokásos útvonala.</w:t>
+        <w:t xml:space="preserve">Ha több </w:t>
+      </w:r>
+      <w:r>
+        <w:t>síkidomot</w:t>
+      </w:r>
+      <w:r>
+        <w:t xml:space="preserve"> is érint az útkeresés, mert nincsenek egy </w:t>
+      </w:r>
+      <w:r>
+        <w:t>síkidomban</w:t>
+      </w:r>
+      <w:r>
+        <w:t xml:space="preserve"> a kezdő és végpontok, akkor a </w:t>
+      </w:r>
+      <w:r>
+        <w:t>síkidom</w:t>
+      </w:r>
+      <w:r>
+        <w:t xml:space="preserve"> láncon keresztül </w:t>
+      </w:r>
+      <w:r>
+        <w:t>kell az útvonalat kialakítani.</w:t>
+      </w:r>
+    </w:p>
+    <w:p>
+      <w:pPr>
+        <w:pStyle w:val="Cmsor3"/>
+      </w:pPr>
+      <w:bookmarkStart w:id="16" w:name="_Toc121191393"/>
+      <w:r>
+        <w:lastRenderedPageBreak/>
+        <w:t>Legrövidebb útvonal és útvonal kiegyenesítése</w:t>
+      </w:r>
+      <w:bookmarkEnd w:id="16"/>
+    </w:p>
+    <w:p>
+      <w:pPr>
+        <w:keepNext/>
+      </w:pPr>
+      <w:r>
+        <w:t>Komoly probléma az útvonal kiegyenesítése a legrö</w:t>
+      </w:r>
+      <w:r>
+        <w:t>videbb út megh</w:t>
+      </w:r>
+      <w:r>
+        <w:t>atározásában mind a két hálóban. Itt bonyolult</w:t>
+      </w:r>
+      <w:r>
+        <w:t xml:space="preserve"> számítást igény</w:t>
+      </w:r>
+      <w:r>
+        <w:t>e</w:t>
+      </w:r>
+      <w:r>
+        <w:t xml:space="preserve">lhet nem csak a háromszögek oldalain, mint gráfon lefuttatni az </w:t>
+      </w:r>
+      <w:proofErr w:type="gramStart"/>
+      <w:r>
+        <w:t>A</w:t>
+      </w:r>
+      <w:proofErr w:type="gramEnd"/>
+      <w:r>
+        <w:t>*</w:t>
+      </w:r>
+      <w:proofErr w:type="spellStart"/>
+      <w:r>
+        <w:t>-ot</w:t>
+      </w:r>
+      <w:proofErr w:type="spellEnd"/>
+      <w:r>
+        <w:t>, hanem ki is egyenesíteni az útvonalat.</w:t>
       </w:r>
       <w:r>
         <w:t xml:space="preserve"> </w:t>
       </w:r>
       <w:r>
-        <w:t>Ennek okán komoly feladat az, hogy egy ilyen</w:t>
+        <w:t>A</w:t>
+      </w:r>
+      <w:r>
+        <w:t xml:space="preserve">z </w:t>
+      </w:r>
+      <w:r>
+        <w:t>útpont gráfban</w:t>
+      </w:r>
+      <w:r>
+        <w:t xml:space="preserve"> csak</w:t>
       </w:r>
       <w:r>
         <w:t xml:space="preserve"> </w:t>
       </w:r>
       <w:r>
-        <w:t>tökéletes</w:t>
-      </w:r>
-      <w:r>
-        <w:t xml:space="preserve"> gráfot megalkosson az ember.</w:t>
-      </w:r>
-    </w:p>
-    <w:p>
-      <w:r>
-        <w:t>Sajnos van egy problémája is. Véges csúcs okán nem lehet minden pontjára a helyszínnek eljutni</w:t>
-      </w:r>
-      <w:r>
-        <w:t xml:space="preserve"> egyértelműen</w:t>
-      </w:r>
-      <w:r>
-        <w:t>, csak a gráf csúcsaira, esetleg éleire.</w:t>
+        <w:t>a gráf pontjaival</w:t>
       </w:r>
       <w:r>
         <w:t xml:space="preserve"> </w:t>
       </w:r>
       <w:r>
-        <w:t>Amikor elindul</w:t>
-      </w:r>
-      <w:r>
-        <w:t xml:space="preserve"> a programban</w:t>
-      </w:r>
-      <w:r>
-        <w:t xml:space="preserve"> az ember, akkor először el kell</w:t>
-      </w:r>
-      <w:r>
-        <w:t xml:space="preserve"> jutnia a gráf egyik csúcsához, és </w:t>
-      </w:r>
-      <w:r>
-        <w:t>a</w:t>
-      </w:r>
-      <w:r>
-        <w:t>mikor azon végighalad, akkor az utolsó csúcstól el kell találnia valahogyan a saját céljáig.</w:t>
-      </w:r>
-      <w:r>
-        <w:t xml:space="preserve"> </w:t>
-      </w:r>
-      <w:r>
-        <w:t xml:space="preserve">Ez viszont azt </w:t>
-      </w:r>
-      <w:r>
-        <w:t>vonja magával, hogy két útvonal</w:t>
-      </w:r>
-      <w:r>
-        <w:t>keres</w:t>
-      </w:r>
-      <w:r>
-        <w:t>ő algoritmust is kell használnia a programnak</w:t>
-      </w:r>
-      <w:r>
-        <w:t>.</w:t>
-      </w:r>
-      <w:r>
-        <w:t xml:space="preserve"> </w:t>
-      </w:r>
-      <w:r>
-        <w:t>Természetesen ezen megoldás</w:t>
-      </w:r>
-      <w:r>
-        <w:t xml:space="preserve"> </w:t>
-      </w:r>
-      <w:r>
-        <w:t>hibáinak a nagy részét az képzi, hogy automatikusan generálni ilyen hálót komplex probléma. Viszont ha sikerül, akkor kifejezetten hatékony, de az emberek természetes mozgatása továbbra is kérdése benne.</w:t>
-      </w:r>
-    </w:p>
-    <w:p>
-      <w:pPr>
-        <w:pStyle w:val="Cmsor3"/>
-      </w:pPr>
-      <w:bookmarkStart w:id="16" w:name="_Toc121191392"/>
-      <w:r>
-        <w:t>Navigációs háló</w:t>
-      </w:r>
-      <w:bookmarkEnd w:id="16"/>
-    </w:p>
-    <w:p>
-      <w:r>
-        <w:t>A másik létező megoldás, a navigációs háló, angol n</w:t>
-      </w:r>
-      <w:r>
-        <w:t xml:space="preserve">evén </w:t>
-      </w:r>
-      <w:proofErr w:type="spellStart"/>
-      <w:r>
-        <w:t>Navigation</w:t>
-      </w:r>
-      <w:proofErr w:type="spellEnd"/>
-      <w:r>
-        <w:t xml:space="preserve"> </w:t>
-      </w:r>
-      <w:proofErr w:type="spellStart"/>
-      <w:r>
-        <w:t>Mesh</w:t>
-      </w:r>
-      <w:proofErr w:type="spellEnd"/>
-      <w:r>
-        <w:t xml:space="preserve">. </w:t>
-      </w:r>
-      <w:r>
-        <w:t xml:space="preserve">Ez </w:t>
-      </w:r>
-      <w:r>
-        <w:t>az eredeti problémának a</w:t>
-      </w:r>
-      <w:r>
-        <w:t xml:space="preserve"> végtelen csúcs problémáját úgy orvosolja, hogy a helyszínt, a teret háromszögekkel, vagy egyéb konvex sokszögekkel fedi le.</w:t>
-      </w:r>
-      <w:r>
-        <w:t xml:space="preserve"> </w:t>
-      </w:r>
-      <w:r>
-        <w:t xml:space="preserve">Ekkor lesz egy </w:t>
-      </w:r>
-      <w:r>
-        <w:lastRenderedPageBreak/>
-        <w:t>háromszögek éleiből álló háló, és egy plusz információ halmaz, ami az, hogy a gráf mely élei alkotna</w:t>
-      </w:r>
-      <w:r>
-        <w:t>k háromszöget, és/</w:t>
-      </w:r>
-      <w:proofErr w:type="gramStart"/>
-      <w:r>
-        <w:t>vagy</w:t>
-      </w:r>
-      <w:proofErr w:type="gramEnd"/>
-      <w:r>
-        <w:t xml:space="preserve"> hogy mely élei határozzák meg a tér határait.</w:t>
-      </w:r>
-      <w:r>
-        <w:t xml:space="preserve"> </w:t>
-      </w:r>
-      <w:r>
-        <w:t>Ekkor a helyszín minden bejárható pontja valamelyik háromszög élére vagy bel</w:t>
-      </w:r>
-      <w:r>
-        <w:t>sej</w:t>
-      </w:r>
-      <w:r>
-        <w:t>ébe esik. A háromszögek nem lapolódnak át, így könnyű meghatározni, hogy a háromszögek melyikébe esik az adott pont.</w:t>
-      </w:r>
-    </w:p>
-    <w:p>
-      <w:r>
-        <w:t xml:space="preserve">Az </w:t>
-      </w:r>
-      <w:proofErr w:type="gramStart"/>
-      <w:r>
-        <w:t>útvonal keresés</w:t>
-      </w:r>
-      <w:proofErr w:type="gramEnd"/>
-      <w:r>
-        <w:t xml:space="preserve"> ebben a megoldásban úgy zajlik, hogy a kiindulási csúcshoz megtalálja azt a háromszöget, amiben benne van.</w:t>
-      </w:r>
-      <w:r>
-        <w:t xml:space="preserve"> </w:t>
-      </w:r>
-      <w:r>
-        <w:t xml:space="preserve">Majd ennek a háromszögnek a csúcsaiból, vagy csak az egyikéből az </w:t>
-      </w:r>
-      <w:proofErr w:type="gramStart"/>
-      <w:r>
-        <w:t>A</w:t>
-      </w:r>
-      <w:proofErr w:type="gramEnd"/>
-      <w:r>
-        <w:t>* algoritmust lefuttatva eljut azon háromszög csúcsáig, amelyben benne v</w:t>
-      </w:r>
-      <w:r>
-        <w:t>an az elérni kívánt végcél</w:t>
-      </w:r>
-      <w:r>
-        <w:t>.</w:t>
-      </w:r>
-    </w:p>
-    <w:p>
-      <w:r>
-        <w:t xml:space="preserve">Ennek a megoldásnak </w:t>
-      </w:r>
-      <w:r>
-        <w:t>szintén</w:t>
-      </w:r>
-      <w:r>
-        <w:t xml:space="preserve"> nehézsége, hogy a hálót létre kell hozni. Rengeteg megoldás van erre a problémára. Lehet például mindig csak egy olyan szakaszt behúzni az alaprajznak tekinthető gráfba, amelyre igaz, hogy két olyan szakaszt köt össze, ami részét képzi az alaprajznak és van egy közös csúcsuk, továbbá az </w:t>
-      </w:r>
-      <w:r>
-        <w:t>alaprajz egyetlen másik csúcsát</w:t>
-      </w:r>
-      <w:r>
-        <w:t>.</w:t>
-      </w:r>
-      <w:r>
-        <w:t xml:space="preserve"> </w:t>
-      </w:r>
-      <w:r>
-        <w:t>Ahogy behúzta</w:t>
-      </w:r>
-      <w:r>
-        <w:t xml:space="preserve"> az új szakaszt, el</w:t>
-      </w:r>
-      <w:r>
-        <w:t>menti</w:t>
-      </w:r>
-      <w:r>
-        <w:t xml:space="preserve"> a többi behúzott szakasszal, és az</w:t>
-      </w:r>
-      <w:r>
-        <w:t>t az alaprajz részének tekinti</w:t>
-      </w:r>
-      <w:r>
-        <w:t xml:space="preserve"> onnan, és az e</w:t>
-      </w:r>
-      <w:r>
-        <w:t>lőbb említett két élt kitörli</w:t>
-      </w:r>
-      <w:r>
-        <w:t>. Mivel minden egyes</w:t>
-      </w:r>
-      <w:r>
-        <w:t xml:space="preserve"> él behúzása után kettőt töröl</w:t>
-      </w:r>
-      <w:r>
-        <w:t>, ezért lépésenként csökkennek a módosított alaprajz él</w:t>
-      </w:r>
-      <w:r>
-        <w:t xml:space="preserve">einek </w:t>
-      </w:r>
-      <w:r>
-        <w:t>száma. Addig kell behúzni</w:t>
-      </w:r>
-      <w:r>
-        <w:t>a</w:t>
-      </w:r>
-      <w:r>
-        <w:t xml:space="preserve"> így szakaszokat, </w:t>
-      </w:r>
-      <w:r>
-        <w:t>a</w:t>
-      </w:r>
-      <w:r>
-        <w:t>míg egy háromszög marad csak.</w:t>
-      </w:r>
-      <w:r>
-        <w:t xml:space="preserve"> </w:t>
-      </w:r>
-      <w:r>
-        <w:t>Akkor az algoritmus leáll, és az elme</w:t>
-      </w:r>
-      <w:r>
-        <w:t>ntett behúzott éleket hozzáadja a gráfhoz</w:t>
-      </w:r>
-      <w:r>
-        <w:t>.</w:t>
-      </w:r>
-      <w:r>
-        <w:t xml:space="preserve"> </w:t>
-      </w:r>
-      <w:r>
-        <w:t>Ekkor a gr</w:t>
-      </w:r>
-      <w:r>
-        <w:t>áf éleiből háromszögeket képez</w:t>
-      </w:r>
-      <w:r>
-        <w:t xml:space="preserve"> és kész</w:t>
-      </w:r>
-      <w:r>
-        <w:t xml:space="preserve"> van a navigációs háló.</w:t>
-      </w:r>
-    </w:p>
-    <w:p>
-      <w:r>
-        <w:t>Ez</w:t>
-      </w:r>
-      <w:r>
-        <w:t xml:space="preserve"> a háló azért jól használható, mert szomszédos konvex sokszögekből épül fel. Nem szükséges háromszögekkel dolgozni, lehet tégl</w:t>
-      </w:r>
-      <w:r>
-        <w:t xml:space="preserve">alapokkal vagy sokszögekkel is, </w:t>
-      </w:r>
-      <w:r>
-        <w:t>csak az a lényeg hogy konvex legyen. Ezt a tulajdonságot kihasználva síkidomokon belül az egyes pontok közötti út, az a két pontot összekötő szakasz.</w:t>
-      </w:r>
-      <w:r>
-        <w:t xml:space="preserve"> </w:t>
-      </w:r>
-      <w:r>
-        <w:t xml:space="preserve">Ha több </w:t>
-      </w:r>
-      <w:r>
-        <w:t>síkidomot</w:t>
-      </w:r>
-      <w:r>
-        <w:t xml:space="preserve"> is érint az útkeresés, mert nincsenek egy </w:t>
-      </w:r>
-      <w:r>
-        <w:t>síkidomban</w:t>
-      </w:r>
-      <w:r>
-        <w:t xml:space="preserve"> a kezdő és végpontok, akkor a </w:t>
-      </w:r>
-      <w:r>
-        <w:t>síkidom</w:t>
-      </w:r>
-      <w:r>
-        <w:t xml:space="preserve"> láncon keresztül </w:t>
-      </w:r>
-      <w:r>
-        <w:t>kell az útvonalat kialakítani.</w:t>
-      </w:r>
-    </w:p>
-    <w:p>
-      <w:pPr>
-        <w:pStyle w:val="Cmsor3"/>
-      </w:pPr>
-      <w:bookmarkStart w:id="17" w:name="_Toc121191393"/>
-      <w:r>
-        <w:t>Legrövidebb útvonal és útvonal kiegyenesítése</w:t>
-      </w:r>
-      <w:bookmarkEnd w:id="17"/>
-    </w:p>
-    <w:p>
-      <w:pPr>
-        <w:keepNext/>
-      </w:pPr>
-      <w:r>
-        <w:t>Komoly probléma az útvonal kiegyenesítése a legrö</w:t>
-      </w:r>
-      <w:r>
-        <w:t>videbb út megh</w:t>
-      </w:r>
-      <w:r>
-        <w:t>atározásában mind a két hálóban. Itt bonyolult</w:t>
-      </w:r>
-      <w:r>
-        <w:t xml:space="preserve"> számítást igény</w:t>
-      </w:r>
-      <w:r>
-        <w:t>e</w:t>
-      </w:r>
-      <w:r>
-        <w:t xml:space="preserve">lhet nem csak a háromszögek oldalain, mint gráfon lefuttatni az </w:t>
-      </w:r>
-      <w:proofErr w:type="gramStart"/>
-      <w:r>
-        <w:t>A</w:t>
-      </w:r>
-      <w:proofErr w:type="gramEnd"/>
-      <w:r>
-        <w:t>*</w:t>
-      </w:r>
-      <w:proofErr w:type="spellStart"/>
-      <w:r>
-        <w:t>-ot</w:t>
-      </w:r>
-      <w:proofErr w:type="spellEnd"/>
-      <w:r>
-        <w:t>, hanem ki is egyenesíteni az útvonalat.</w:t>
-      </w:r>
-      <w:r>
-        <w:t xml:space="preserve"> </w:t>
-      </w:r>
-      <w:r>
-        <w:t>A</w:t>
-      </w:r>
-      <w:r>
-        <w:t xml:space="preserve">z </w:t>
-      </w:r>
-      <w:r>
-        <w:t>útpont gráfban</w:t>
-      </w:r>
-      <w:r>
-        <w:t xml:space="preserve"> csak</w:t>
-      </w:r>
-      <w:r>
-        <w:t xml:space="preserve"> </w:t>
-      </w:r>
-      <w:r>
-        <w:t>a gráf pontjaival</w:t>
-      </w:r>
-      <w:r>
-        <w:t xml:space="preserve"> </w:t>
-      </w:r>
-      <w:r>
         <w:t>képes</w:t>
       </w:r>
       <w:r>
-        <w:t xml:space="preserve"> dolgozni, ami csak véges lehetőséget </w:t>
-      </w:r>
-      <w:r>
-        <w:lastRenderedPageBreak/>
-        <w:t>biztosít, így ritkán adja vissza a legrövidebb utat.</w:t>
-      </w:r>
+        <w:t xml:space="preserve"> dolgozni, ami csak véges lehetőséget biztosít, így ritkán adja vissza a legrövidebb utat.</w:t>
+      </w:r>
+    </w:p>
+    <w:p>
+      <w:pPr>
+        <w:pStyle w:val="Kp"/>
+      </w:pPr>
       <w:r>
         <w:pict w14:anchorId="7AAB30D8">
-          <v:shape id="_x0000_i1025" type="#_x0000_t75" style="width:414pt;height:303.75pt">
+          <v:shape id="_x0000_i1026" type="#_x0000_t75" style="width:414pt;height:303.75pt">
             <v:imagedata r:id="rId16" o:title="Different-representations-of-waypoint-graph-and-NavMesh"/>
           </v:shape>
         </w:pict>
@@ -7331,14 +7395,24 @@
       <w:pPr>
         <w:pStyle w:val="Kpalrs"/>
       </w:pPr>
-      <w:fldSimple w:instr=" SEQ ábra \* ARABIC ">
-        <w:r>
-          <w:rPr>
-            <w:noProof/>
-          </w:rPr>
-          <w:t>6</w:t>
-        </w:r>
-      </w:fldSimple>
+      <w:r>
+        <w:fldChar w:fldCharType="begin"/>
+      </w:r>
+      <w:r>
+        <w:instrText xml:space="preserve"> SEQ ábra \* ARABIC </w:instrText>
+      </w:r>
+      <w:r>
+        <w:fldChar w:fldCharType="separate"/>
+      </w:r>
+      <w:r>
+        <w:rPr>
+          <w:noProof/>
+        </w:rPr>
+        <w:t>6</w:t>
+      </w:r>
+      <w:r>
+        <w:fldChar w:fldCharType="end"/>
+      </w:r>
       <w:r>
         <w:t xml:space="preserve">. ábra Az útpont gráf és a navigációs háló útvonalának </w:t>
       </w:r>
@@ -7425,57 +7499,54 @@
       <w:pPr>
         <w:pStyle w:val="Cmsor3"/>
       </w:pPr>
-      <w:bookmarkStart w:id="18" w:name="_Toc121191394"/>
-      <w:r>
+      <w:bookmarkStart w:id="17" w:name="_Toc121191394"/>
+      <w:r>
+        <w:lastRenderedPageBreak/>
         <w:t>Emberek mozgás</w:t>
       </w:r>
       <w:r>
         <w:t>ának alapjai</w:t>
       </w:r>
+      <w:bookmarkEnd w:id="17"/>
+    </w:p>
+    <w:p>
+      <w:r>
+        <w:t>Most, hogy tudatában vagyok annak, hogy milyen módon tudok útvonalat generálni, fontos lenne ezt egy embernek végig is sétálni.</w:t>
+      </w:r>
+      <w:r>
+        <w:t xml:space="preserve"> </w:t>
+      </w:r>
+      <w:r>
+        <w:t>Ennek okán az emberek moz</w:t>
+      </w:r>
+      <w:r>
+        <w:t xml:space="preserve">gásával kapcsolatos információkat </w:t>
+      </w:r>
+      <w:r>
+        <w:t>kerestem.</w:t>
+      </w:r>
+      <w:r>
+        <w:t xml:space="preserve"> </w:t>
+      </w:r>
+      <w:r>
+        <w:t xml:space="preserve">A programomban fontosnak tartom, hogy az emberek ne pontszerű lények legyenek, és a sebességük ne legyen se lassú, se gyors, hanem amit várhatóan a valóságban is </w:t>
+      </w:r>
+      <w:r>
+        <w:t>megválasztanának sebességül</w:t>
+      </w:r>
+      <w:r>
+        <w:t>.</w:t>
+      </w:r>
+    </w:p>
+    <w:p>
+      <w:pPr>
+        <w:pStyle w:val="Cmsor3"/>
+      </w:pPr>
+      <w:bookmarkStart w:id="18" w:name="_Toc121191395"/>
+      <w:r>
+        <w:t>Emberek szélessége</w:t>
+      </w:r>
       <w:bookmarkEnd w:id="18"/>
-    </w:p>
-    <w:p>
-      <w:r>
-        <w:t>Most, hogy tudatában vagyok annak, hogy milyen módon tudok útvonalat generálni, fontos lenne ezt egy embernek végig is sétálni.</w:t>
-      </w:r>
-      <w:r>
-        <w:t xml:space="preserve"> </w:t>
-      </w:r>
-      <w:r>
-        <w:t>Ennek okán az emberek moz</w:t>
-      </w:r>
-      <w:r>
-        <w:t xml:space="preserve">gásával kapcsolatos információkat </w:t>
-      </w:r>
-      <w:r>
-        <w:t>kerestem.</w:t>
-      </w:r>
-      <w:r>
-        <w:t xml:space="preserve"> </w:t>
-      </w:r>
-      <w:r>
-        <w:t xml:space="preserve">A programomban fontosnak tartom, </w:t>
-      </w:r>
-      <w:r>
-        <w:lastRenderedPageBreak/>
-        <w:t xml:space="preserve">hogy az emberek ne pontszerű lények legyenek, és a sebességük ne legyen se lassú, se gyors, hanem amit várhatóan a valóságban is </w:t>
-      </w:r>
-      <w:r>
-        <w:t>megválasztanának sebességül</w:t>
-      </w:r>
-      <w:r>
-        <w:t>.</w:t>
-      </w:r>
-    </w:p>
-    <w:p>
-      <w:pPr>
-        <w:pStyle w:val="Cmsor3"/>
-      </w:pPr>
-      <w:bookmarkStart w:id="19" w:name="_Toc121191395"/>
-      <w:r>
-        <w:t>Emberek szélessége</w:t>
-      </w:r>
-      <w:bookmarkEnd w:id="19"/>
     </w:p>
     <w:p>
       <w:r>
@@ -7629,11 +7700,11 @@
       <w:pPr>
         <w:pStyle w:val="Cmsor3"/>
       </w:pPr>
-      <w:bookmarkStart w:id="20" w:name="_Toc121191396"/>
+      <w:bookmarkStart w:id="19" w:name="_Toc121191396"/>
       <w:r>
         <w:t>Emberek mozgási sebessége egyedül és tömegben</w:t>
       </w:r>
-      <w:bookmarkEnd w:id="20"/>
+      <w:bookmarkEnd w:id="19"/>
     </w:p>
     <w:p>
       <w:r>
@@ -7655,7 +7726,11 @@
         <w:t xml:space="preserve"> </w:t>
       </w:r>
       <w:r>
-        <w:t>Ugyanis várakozni kell másokra, és a kölcsönös távolságtartást sem lehet megtartani. Ezért a többiek mozgását folyton figyelni kell, mert a bizonytalanság nagyobb ilyen helyzetekben, mikor ritkábban vannak az emberek.</w:t>
+        <w:t xml:space="preserve">Ugyanis várakozni kell másokra, és a kölcsönös távolságtartást sem lehet megtartani. Ezért a többiek mozgását folyton figyelni kell, mert a bizonytalanság nagyobb ilyen </w:t>
+      </w:r>
+      <w:r>
+        <w:lastRenderedPageBreak/>
+        <w:t>helyzetekben, mikor ritkábban vannak az emberek.</w:t>
       </w:r>
       <w:r>
         <w:t xml:space="preserve"> </w:t>
@@ -7699,7 +7774,6 @@
     </w:p>
     <w:p>
       <w:r>
-        <w:lastRenderedPageBreak/>
         <w:t>Az egyik legfontosabb paraméternek néztem így utána, hogy az embereknek mekkora az átlagos sebessége adott sűrűségű tömegben, milyen kapcsolat van a két érték között.</w:t>
       </w:r>
       <w:r>
@@ -7890,8 +7964,7 @@
     </w:p>
     <w:p>
       <w:pPr>
-        <w:keepNext/>
-        <w:ind w:firstLine="0"/>
+        <w:pStyle w:val="Kp"/>
       </w:pPr>
       <w:r>
         <w:drawing>
@@ -7935,14 +8008,24 @@
       <w:pPr>
         <w:pStyle w:val="Kpalrs"/>
       </w:pPr>
-      <w:fldSimple w:instr=" SEQ ábra \* ARABIC ">
-        <w:r>
-          <w:rPr>
-            <w:noProof/>
-          </w:rPr>
-          <w:t>7</w:t>
-        </w:r>
-      </w:fldSimple>
+      <w:r>
+        <w:fldChar w:fldCharType="begin"/>
+      </w:r>
+      <w:r>
+        <w:instrText xml:space="preserve"> SEQ ábra \* ARABIC </w:instrText>
+      </w:r>
+      <w:r>
+        <w:fldChar w:fldCharType="separate"/>
+      </w:r>
+      <w:r>
+        <w:rPr>
+          <w:noProof/>
+        </w:rPr>
+        <w:t>7</w:t>
+      </w:r>
+      <w:r>
+        <w:fldChar w:fldCharType="end"/>
+      </w:r>
       <w:r>
         <w:t>. ábra Különböző kutatások során más-más eredményeket kaptak</w:t>
       </w:r>
@@ -8021,11 +8104,12 @@
       <w:pPr>
         <w:pStyle w:val="Cmsor3"/>
       </w:pPr>
-      <w:bookmarkStart w:id="21" w:name="_Toc121191397"/>
-      <w:r>
+      <w:bookmarkStart w:id="20" w:name="_Toc121191397"/>
+      <w:r>
+        <w:lastRenderedPageBreak/>
         <w:t>Vészhelyzet kezelése</w:t>
       </w:r>
-      <w:bookmarkEnd w:id="21"/>
+      <w:bookmarkEnd w:id="20"/>
     </w:p>
     <w:p>
       <w:r>
@@ -8062,7 +8146,6 @@
         <w:t xml:space="preserve">sztalat alapján </w:t>
       </w:r>
       <w:r>
-        <w:lastRenderedPageBreak/>
         <w:t>ki lehet</w:t>
       </w:r>
       <w:r>
@@ -8138,8 +8221,7 @@
     </w:p>
     <w:p>
       <w:pPr>
-        <w:keepNext/>
-        <w:jc w:val="center"/>
+        <w:pStyle w:val="Kp"/>
       </w:pPr>
       <w:r>
         <w:drawing>
@@ -8183,14 +8265,24 @@
       <w:pPr>
         <w:pStyle w:val="Kpalrs"/>
       </w:pPr>
-      <w:fldSimple w:instr=" SEQ ábra \* ARABIC ">
-        <w:r>
-          <w:rPr>
-            <w:noProof/>
-          </w:rPr>
-          <w:t>8</w:t>
-        </w:r>
-      </w:fldSimple>
+      <w:r>
+        <w:fldChar w:fldCharType="begin"/>
+      </w:r>
+      <w:r>
+        <w:instrText xml:space="preserve"> SEQ ábra \* ARABIC </w:instrText>
+      </w:r>
+      <w:r>
+        <w:fldChar w:fldCharType="separate"/>
+      </w:r>
+      <w:r>
+        <w:rPr>
+          <w:noProof/>
+        </w:rPr>
+        <w:t>8</w:t>
+      </w:r>
+      <w:r>
+        <w:fldChar w:fldCharType="end"/>
+      </w:r>
       <w:r>
         <w:t>. ábra Táblázat az emberek cselekedeteinek sorrendjéről egy szállodai tűz esetén</w:t>
       </w:r>
@@ -8209,7 +8301,11 @@
         <w:t xml:space="preserve"> </w:t>
       </w:r>
       <w:r>
-        <w:t>Legyenek figyelmesek arra, hogy ők éppen a ter</w:t>
+        <w:t xml:space="preserve">Legyenek </w:t>
+      </w:r>
+      <w:r>
+        <w:lastRenderedPageBreak/>
+        <w:t>figyelmesek arra, hogy ők éppen a ter</w:t>
       </w:r>
       <w:r>
         <w:t>e</w:t>
@@ -8232,11 +8328,7 @@
         <w:t>,</w:t>
       </w:r>
       <w:r>
-        <w:t xml:space="preserve"> ha befordulnak egy sarkon, akkor nem ismerik a sarkon túli környezetet, továbbá a sarokhoz közeledve </w:t>
-      </w:r>
-      <w:r>
-        <w:lastRenderedPageBreak/>
-        <w:t>sebességük le is csökken.</w:t>
+        <w:t xml:space="preserve"> ha befordulnak egy sarkon, akkor nem ismerik a sarkon túli környezetet, továbbá a sarokhoz közeledve sebességük le is csökken.</w:t>
       </w:r>
       <w:r>
         <w:t xml:space="preserve"> </w:t>
@@ -8249,14 +8341,14 @@
       <w:pPr>
         <w:pStyle w:val="Cmsor3"/>
       </w:pPr>
-      <w:bookmarkStart w:id="22" w:name="_Toc121191398"/>
+      <w:bookmarkStart w:id="21" w:name="_Toc121191398"/>
       <w:r>
         <w:t>Az i</w:t>
       </w:r>
       <w:r>
         <w:t>rodalomkutatás eredménye</w:t>
       </w:r>
-      <w:bookmarkEnd w:id="22"/>
+      <w:bookmarkEnd w:id="21"/>
     </w:p>
     <w:p>
       <w:r>
@@ -8297,219 +8389,219 @@
       <w:pPr>
         <w:pStyle w:val="Cmsor1"/>
       </w:pPr>
-      <w:bookmarkStart w:id="23" w:name="_Toc121191399"/>
+      <w:bookmarkStart w:id="22" w:name="_Toc121191399"/>
       <w:r>
         <w:lastRenderedPageBreak/>
         <w:t>Saját munka bemutatása</w:t>
       </w:r>
+      <w:bookmarkEnd w:id="22"/>
+    </w:p>
+    <w:p>
+      <w:r>
+        <w:t>Egy program elkészítésénél első lépésként specifikálni kell az elvárt működését</w:t>
+      </w:r>
+      <w:r>
+        <w:t>,</w:t>
+      </w:r>
+      <w:r>
+        <w:t xml:space="preserve"> majd ezt követi a megtervezése és lefejlesztése. Elő kívánom segít</w:t>
+      </w:r>
+      <w:r>
+        <w:t>en</w:t>
+      </w:r>
+      <w:r>
+        <w:t>i</w:t>
+      </w:r>
+      <w:r>
+        <w:t xml:space="preserve"> azt, hogy minél gyorsabban menjen a program fejlesztése, és minél kevesebb hiba lehessen benne. Ne kelljen a tervezést követően a fejlesztés során új funkciókkal bővíteni vagy új esetekre felkészíteni a programot, mert akkor már késő ezzel foglalkozni. Időigényesebb és gyakran a minőségre is rossz hatással van. Ezért a „nagy könyv” szerint próbálom a programomat </w:t>
+      </w:r>
+      <w:r>
+        <w:t>fejleszteni</w:t>
+      </w:r>
+      <w:r>
+        <w:t>. Ennek első lépése, hogy specifikációt készítsek. Azaz írjam le, mit kell tudnia majd a program</w:t>
+      </w:r>
+      <w:r>
+        <w:t>omnak, mit kell megvalósítanom a tervezés során.</w:t>
+      </w:r>
+    </w:p>
+    <w:p>
+      <w:pPr>
+        <w:pStyle w:val="Cmsor2"/>
+      </w:pPr>
+      <w:bookmarkStart w:id="23" w:name="_Toc121191400"/>
+      <w:r>
+        <w:t>A program elvárt működése</w:t>
+      </w:r>
       <w:bookmarkEnd w:id="23"/>
     </w:p>
     <w:p>
       <w:r>
-        <w:t>Egy program elkészítésénél első lépésként specifikálni kell az elvárt működését</w:t>
-      </w:r>
-      <w:r>
-        <w:t>,</w:t>
-      </w:r>
-      <w:r>
-        <w:t xml:space="preserve"> majd ezt követi a megtervezése és lefejlesztése. Elő kívánom segít</w:t>
-      </w:r>
-      <w:r>
-        <w:t>en</w:t>
-      </w:r>
-      <w:r>
-        <w:t>i</w:t>
-      </w:r>
-      <w:r>
-        <w:t xml:space="preserve"> azt, hogy minél gyorsabban menjen a program fejlesztése, és minél kevesebb hiba lehessen benne. Ne kelljen a tervezést követően a fejlesztés során új funkciókkal bővíteni vagy új esetekre felkészíteni a programot, mert akkor már késő ezzel foglalkozni. Időigényesebb és gyakran a minőségre is rossz hatással van. Ezért a „nagy könyv” szerint próbálom a programomat </w:t>
-      </w:r>
-      <w:r>
-        <w:t>fejleszteni</w:t>
-      </w:r>
-      <w:r>
-        <w:t>. Ennek első lépése, hogy specifikációt készítsek. Azaz írjam le, mit kell tudnia majd a program</w:t>
-      </w:r>
-      <w:r>
-        <w:t>omnak, mit kell megvalósítanom a tervezés során.</w:t>
+        <w:t>Kutatómunkát elvégezve sok problémával sikerült találkoznom a témán belül. Ezeket összegyűjtve ki tudom alakítani azt, hogy mit kell megvalósítanom és mikre kell külön figyelmet fordítanom. A következőket várom el a programtól. Legyen működőképes és használható</w:t>
+      </w:r>
+      <w:r>
+        <w:t xml:space="preserve"> és tilos váratlanul leállnia</w:t>
+      </w:r>
+      <w:r>
+        <w:t xml:space="preserve"> vagy a külső beavatkozás</w:t>
+      </w:r>
+      <w:r>
+        <w:t>ok</w:t>
+      </w:r>
+      <w:r>
+        <w:t>ra nem reagálnia. Alapvető követelmény egy programnál, hogy megbíz</w:t>
+      </w:r>
+      <w:r>
+        <w:t>h</w:t>
+      </w:r>
+      <w:r>
+        <w:t xml:space="preserve">ató legyen a működése, de mint követelmény, fontos megemlíteni. </w:t>
+      </w:r>
+    </w:p>
+    <w:p>
+      <w:r>
+        <w:t>Legyen a program felkészítve arra, hogy valamilyen módon, például a beviteli eszközök segítségével vagy fájlból beolvasva képes legyen új helyszín alaprajzá</w:t>
+      </w:r>
+      <w:r>
+        <w:t>val dolgozni. Legyen képes létrehozni olyan gráfot, amelyet használni képes az kutatómunka során kifejtett algoritmusok valamelyikével, vagy egy továbbfejlesztett változatával. Lehetőleg optimális és a lehető legrövidebb utat számítsa ki emberenként a program, ami elegendő, hogy csak pontok sorozata legyen. Legyen grafikus megjelenítése, ami a szimulációt úgy mutat</w:t>
+      </w:r>
+      <w:r>
+        <w:t xml:space="preserve">ja be, hogy az adatokat szemmel könnyen felfoghatóan </w:t>
+      </w:r>
+      <w:r>
+        <w:t>ábrázolja. Lehessen különböző paraméterű, például különböző szélességű és sebességű embereket h</w:t>
+      </w:r>
+      <w:r>
+        <w:t>asználni, de elegendő csak</w:t>
+      </w:r>
+      <w:r>
+        <w:t xml:space="preserve"> valós helyzetekre felkészíteni a szimulációt. Nem kell dolgoznia váratlan eseményekkel, min</w:t>
+      </w:r>
+      <w:r>
+        <w:t>t hogy kidől egy fal a helyéről</w:t>
+      </w:r>
+      <w:r>
+        <w:t xml:space="preserve"> és elállja az utat, ahogy az egyetemen rohanó emberekkel sem.</w:t>
+      </w:r>
+      <w:r>
+        <w:t xml:space="preserve"> Legyen szempont a program hatékonysága is.</w:t>
       </w:r>
     </w:p>
     <w:p>
       <w:pPr>
         <w:pStyle w:val="Cmsor2"/>
       </w:pPr>
-      <w:bookmarkStart w:id="24" w:name="_Toc121191400"/>
-      <w:r>
-        <w:t>A program elvárt működése</w:t>
-      </w:r>
-      <w:bookmarkEnd w:id="24"/>
-    </w:p>
-    <w:p>
-      <w:r>
-        <w:t>Kutatómunkát elvégezve sok problémával sikerült találkoznom a témán belül. Ezeket összegyűjtve ki tudom alakítani azt, hogy mit kell megvalósítanom és mikre kell külön figyelmet fordítanom. A következőket várom el a programtól. Legyen működőképes és használható</w:t>
-      </w:r>
-      <w:r>
-        <w:t xml:space="preserve"> és tilos váratlanul leállnia</w:t>
-      </w:r>
-      <w:r>
-        <w:t xml:space="preserve"> vagy a külső beavatkozás</w:t>
-      </w:r>
-      <w:r>
-        <w:t>ok</w:t>
-      </w:r>
-      <w:r>
-        <w:t>ra nem reagálnia. Alapvető követelmény egy programnál, hogy megbíz</w:t>
-      </w:r>
-      <w:r>
-        <w:t>h</w:t>
-      </w:r>
-      <w:r>
-        <w:t xml:space="preserve">ató legyen a működése, de mint követelmény, fontos megemlíteni. </w:t>
-      </w:r>
-    </w:p>
-    <w:p>
-      <w:r>
-        <w:t>Legyen a program felkészítve arra, hogy valamilyen módon, például a beviteli eszközök segítségével vagy fájlból beolvasva képes legyen új helyszín alaprajzá</w:t>
-      </w:r>
-      <w:r>
-        <w:t>val dolgozni. Legyen képes létrehozni olyan gráfot, amelyet használni képes az kutatómunka során kifejtett algoritmusok valamelyikével, vagy egy továbbfejlesztett változatával. Lehetőleg optimális és a lehető legrövidebb utat számítsa ki emberenként a program, ami elegendő, hogy csak pontok sorozata legyen. Legyen grafikus megjelenítése, ami a szimulációt úgy mutat</w:t>
-      </w:r>
-      <w:r>
-        <w:t xml:space="preserve">ja be, hogy az adatokat szemmel könnyen felfoghatóan </w:t>
-      </w:r>
-      <w:r>
-        <w:t>ábrázolja. Lehessen különböző paraméterű, például különböző szélességű és sebességű embereket h</w:t>
-      </w:r>
-      <w:r>
-        <w:t>asználni, de elegendő csak</w:t>
-      </w:r>
-      <w:r>
-        <w:t xml:space="preserve"> valós helyzetekre felkészíteni a szimulációt. Nem kell dolgoznia váratlan eseményekkel, min</w:t>
-      </w:r>
-      <w:r>
-        <w:t>t hogy kidől egy fal a helyéről</w:t>
-      </w:r>
-      <w:r>
-        <w:t xml:space="preserve"> és elállja az utat, ahogy az egyetemen rohanó emberekkel sem.</w:t>
-      </w:r>
-      <w:r>
-        <w:t xml:space="preserve"> Legyen szempont a program hatékonysága is.</w:t>
-      </w:r>
-    </w:p>
-    <w:p>
-      <w:pPr>
-        <w:pStyle w:val="Cmsor2"/>
-      </w:pPr>
-      <w:bookmarkStart w:id="25" w:name="_Toc121191401"/>
+      <w:bookmarkStart w:id="24" w:name="_Toc121191401"/>
       <w:r>
         <w:lastRenderedPageBreak/>
         <w:t>Emberek ütközésének elkerülése</w:t>
       </w:r>
+      <w:bookmarkEnd w:id="24"/>
+    </w:p>
+    <w:p>
+      <w:r>
+        <w:t>A valósághű szimuláció megalkotása nehéz feladat. Hatékony megoldást tal</w:t>
+      </w:r>
+      <w:r>
+        <w:t>álni rá még bonyolultabb. A feladatot jobban át kívántam látni</w:t>
+      </w:r>
+      <w:r>
+        <w:t xml:space="preserve"> saját magam </w:t>
+      </w:r>
+      <w:r>
+        <w:t>is, nem csak papíron olvasott tapasztalatokra alapozni a programomat. E</w:t>
+      </w:r>
+      <w:r>
+        <w:t>lőször egy szűkebb problémakört kívántam megoldani, és ehhez egy</w:t>
+      </w:r>
+      <w:r>
+        <w:t xml:space="preserve"> megkötésekkel</w:t>
+      </w:r>
+      <w:r>
+        <w:t xml:space="preserve"> </w:t>
+      </w:r>
+      <w:r>
+        <w:t>megalkotott környezetben dolgoztam.</w:t>
+      </w:r>
+    </w:p>
+    <w:p>
+      <w:r>
+        <w:t>Azt a problémát kívántam megoldani, hogy az emberek miként fognak nem összeütközni a programban. Ugyanis ennek a megoldása még teljes mértékben kérdéses. Mi az, amitől a szimulációban az emberek nem csak egyedül lesznek képesek természetes képet adni, hanem tömegben is. Jelenleg a használni tervezett</w:t>
+      </w:r>
+      <w:r>
+        <w:t xml:space="preserve"> </w:t>
+      </w:r>
+      <w:proofErr w:type="gramStart"/>
+      <w:r>
+        <w:t>A</w:t>
+      </w:r>
+      <w:proofErr w:type="gramEnd"/>
+      <w:r>
+        <w:t>*</w:t>
+      </w:r>
+      <w:r>
+        <w:t xml:space="preserve"> algoritmus csak a legrövidebb útvonalat biztosítja. Nem számol azzal, hogy az adott útvonalon hányan kívánnak szintén végighaladni. </w:t>
+      </w:r>
+      <w:r>
+        <w:t>Az esetleges</w:t>
+      </w:r>
+      <w:r>
+        <w:t xml:space="preserve"> szembe fogalommal is </w:t>
+      </w:r>
+      <w:r>
+        <w:t>számolnia</w:t>
+      </w:r>
+      <w:r>
+        <w:t xml:space="preserve"> kellene a programnak, továbbá </w:t>
+      </w:r>
+      <w:r>
+        <w:t>hogy ezt</w:t>
+      </w:r>
+      <w:r>
+        <w:t xml:space="preserve"> milyen szinten kell figyelembe venni.</w:t>
+      </w:r>
+    </w:p>
+    <w:p>
+      <w:r>
+        <w:t>Fontos, hogy inkonzisztens állapotba ne lépjen a szimuláci</w:t>
+      </w:r>
+      <w:r>
+        <w:t>ó sosem. Ne lógjon egyik ember se a másikba</w:t>
+      </w:r>
+      <w:r>
+        <w:t xml:space="preserve">, és nem mozoghat át </w:t>
+      </w:r>
+      <w:r>
+        <w:t xml:space="preserve">ember kis időre sem </w:t>
+      </w:r>
+      <w:r>
+        <w:t>falakon. Ez elengedhetetlen ahhoz,</w:t>
+      </w:r>
+      <w:r>
+        <w:t xml:space="preserve"> hogy</w:t>
+      </w:r>
+      <w:r>
+        <w:t xml:space="preserve"> a valóságot minél jobban megközelítse a megoldásom. Ezért minden pillanatban bármi is történik, például torlódás alakul ki ajtóknál, nem szabad, hogy </w:t>
+      </w:r>
+      <w:r>
+        <w:t>a figyelembe vett normák és forgalmi szituációk ezeket az alapvető szabályokat megszegjék</w:t>
+      </w:r>
+      <w:r>
+        <w:t>.</w:t>
+      </w:r>
+    </w:p>
+    <w:p>
+      <w:pPr>
+        <w:pStyle w:val="Cmsor2"/>
+      </w:pPr>
+      <w:bookmarkStart w:id="25" w:name="_Toc121191402"/>
+      <w:r>
+        <w:t xml:space="preserve">Első program </w:t>
+      </w:r>
+      <w:r>
+        <w:t>korlátai</w:t>
+      </w:r>
       <w:bookmarkEnd w:id="25"/>
-    </w:p>
-    <w:p>
-      <w:r>
-        <w:t>A valósághű szimuláció megalkotása nehéz feladat. Hatékony megoldást tal</w:t>
-      </w:r>
-      <w:r>
-        <w:t>álni rá még bonyolultabb. A feladatot jobban át kívántam látni</w:t>
-      </w:r>
-      <w:r>
-        <w:t xml:space="preserve"> saját magam </w:t>
-      </w:r>
-      <w:r>
-        <w:t>is, nem csak papíron olvasott tapasztalatokra alapozni a programomat. E</w:t>
-      </w:r>
-      <w:r>
-        <w:t>lőször egy szűkebb problémakört kívántam megoldani, és ehhez egy</w:t>
-      </w:r>
-      <w:r>
-        <w:t xml:space="preserve"> megkötésekkel</w:t>
-      </w:r>
-      <w:r>
-        <w:t xml:space="preserve"> </w:t>
-      </w:r>
-      <w:r>
-        <w:t>megalkotott környezetben dolgoztam.</w:t>
-      </w:r>
-    </w:p>
-    <w:p>
-      <w:r>
-        <w:t>Azt a problémát kívántam megoldani, hogy az emberek miként fognak nem összeütközni a programban. Ugyanis ennek a megoldása még teljes mértékben kérdéses. Mi az, amitől a szimulációban az emberek nem csak egyedül lesznek képesek természetes képet adni, hanem tömegben is. Jelenleg a használni tervezett</w:t>
-      </w:r>
-      <w:r>
-        <w:t xml:space="preserve"> </w:t>
-      </w:r>
-      <w:proofErr w:type="gramStart"/>
-      <w:r>
-        <w:t>A</w:t>
-      </w:r>
-      <w:proofErr w:type="gramEnd"/>
-      <w:r>
-        <w:t>*</w:t>
-      </w:r>
-      <w:r>
-        <w:t xml:space="preserve"> algoritmus csak a legrövidebb útvonalat biztosítja. Nem számol azzal, hogy az adott útvonalon hányan kívánnak szintén végighaladni. </w:t>
-      </w:r>
-      <w:r>
-        <w:t>Az esetleges</w:t>
-      </w:r>
-      <w:r>
-        <w:t xml:space="preserve"> szembe fogalommal is </w:t>
-      </w:r>
-      <w:r>
-        <w:t>számolnia</w:t>
-      </w:r>
-      <w:r>
-        <w:t xml:space="preserve"> kellene a programnak, továbbá </w:t>
-      </w:r>
-      <w:r>
-        <w:t>hogy ezt</w:t>
-      </w:r>
-      <w:r>
-        <w:t xml:space="preserve"> milyen szinten kell figyelembe venni.</w:t>
-      </w:r>
-    </w:p>
-    <w:p>
-      <w:r>
-        <w:t>Fontos, hogy inkonzisztens állapotba ne lépjen a szimuláci</w:t>
-      </w:r>
-      <w:r>
-        <w:t>ó sosem. Ne lógjon egyik ember se a másikba</w:t>
-      </w:r>
-      <w:r>
-        <w:t xml:space="preserve">, és nem mozoghat át </w:t>
-      </w:r>
-      <w:r>
-        <w:t xml:space="preserve">ember kis időre sem </w:t>
-      </w:r>
-      <w:r>
-        <w:t>falakon. Ez elengedhetetlen ahhoz,</w:t>
-      </w:r>
-      <w:r>
-        <w:t xml:space="preserve"> hogy</w:t>
-      </w:r>
-      <w:r>
-        <w:t xml:space="preserve"> a valóságot minél jobban megközelítse a megoldásom. Ezért minden pillanatban bármi is történik, például torlódás alakul ki ajtóknál, nem szabad, hogy </w:t>
-      </w:r>
-      <w:r>
-        <w:t>a figyelembe vett normák és forgalmi szituációk ezeket az alapvető szabályokat megszegjék</w:t>
-      </w:r>
-      <w:r>
-        <w:t>.</w:t>
-      </w:r>
-    </w:p>
-    <w:p>
-      <w:pPr>
-        <w:pStyle w:val="Cmsor2"/>
-      </w:pPr>
-      <w:bookmarkStart w:id="26" w:name="_Toc121191402"/>
-      <w:r>
-        <w:t xml:space="preserve">Első program </w:t>
-      </w:r>
-      <w:r>
-        <w:t>korlátai</w:t>
-      </w:r>
-      <w:bookmarkEnd w:id="26"/>
     </w:p>
     <w:p>
       <w:r>
@@ -8685,11 +8777,11 @@
       <w:pPr>
         <w:pStyle w:val="Cmsor3"/>
       </w:pPr>
-      <w:bookmarkStart w:id="27" w:name="_Toc121191403"/>
+      <w:bookmarkStart w:id="26" w:name="_Toc121191403"/>
       <w:r>
         <w:t>Mezők összeszervezése</w:t>
       </w:r>
-      <w:bookmarkEnd w:id="27"/>
+      <w:bookmarkEnd w:id="26"/>
     </w:p>
     <w:p>
       <w:r>
@@ -8739,11 +8831,11 @@
       <w:pPr>
         <w:pStyle w:val="Cmsor3"/>
       </w:pPr>
-      <w:bookmarkStart w:id="28" w:name="_Toc121191404"/>
+      <w:bookmarkStart w:id="27" w:name="_Toc121191404"/>
       <w:r>
         <w:t>Útvonal és mozgás megtervezése</w:t>
       </w:r>
-      <w:bookmarkEnd w:id="28"/>
+      <w:bookmarkEnd w:id="27"/>
     </w:p>
     <w:p>
       <w:r>
@@ -8839,11 +8931,11 @@
       <w:pPr>
         <w:pStyle w:val="Cmsor3"/>
       </w:pPr>
-      <w:bookmarkStart w:id="29" w:name="_Toc121191405"/>
+      <w:bookmarkStart w:id="28" w:name="_Toc121191405"/>
       <w:r>
         <w:t>Időegység nagyságának megválasztása</w:t>
       </w:r>
-      <w:bookmarkEnd w:id="29"/>
+      <w:bookmarkEnd w:id="28"/>
     </w:p>
     <w:p>
       <w:r>
@@ -9298,11 +9390,11 @@
       <w:pPr>
         <w:pStyle w:val="Cmsor3"/>
       </w:pPr>
-      <w:bookmarkStart w:id="30" w:name="_Toc121191406"/>
+      <w:bookmarkStart w:id="29" w:name="_Toc121191406"/>
       <w:r>
         <w:t>Időpillanatonként állapotképek</w:t>
       </w:r>
-      <w:bookmarkEnd w:id="30"/>
+      <w:bookmarkEnd w:id="29"/>
     </w:p>
     <w:p>
       <w:r>
@@ -9458,11 +9550,11 @@
       <w:pPr>
         <w:pStyle w:val="Cmsor3"/>
       </w:pPr>
-      <w:bookmarkStart w:id="31" w:name="_Toc121191407"/>
+      <w:bookmarkStart w:id="30" w:name="_Toc121191407"/>
       <w:r>
         <w:t>Falak a játéktérben</w:t>
       </w:r>
-      <w:bookmarkEnd w:id="31"/>
+      <w:bookmarkEnd w:id="30"/>
     </w:p>
     <w:p>
       <w:r>
@@ -9530,12 +9622,12 @@
       <w:pPr>
         <w:pStyle w:val="Cmsor3"/>
       </w:pPr>
-      <w:bookmarkStart w:id="32" w:name="_Toc121191408"/>
+      <w:bookmarkStart w:id="31" w:name="_Toc121191408"/>
       <w:r>
         <w:lastRenderedPageBreak/>
         <w:t>Ütközések elkerülésének megvalósítása</w:t>
       </w:r>
-      <w:bookmarkEnd w:id="32"/>
+      <w:bookmarkEnd w:id="31"/>
     </w:p>
     <w:p>
       <w:r>
@@ -9563,8 +9655,7 @@
     </w:p>
     <w:p>
       <w:pPr>
-        <w:keepNext/>
-        <w:ind w:firstLine="0"/>
+        <w:pStyle w:val="Kp"/>
       </w:pPr>
       <w:r>
         <w:rPr>
@@ -9625,14 +9716,24 @@
       <w:pPr>
         <w:pStyle w:val="Kpalrs"/>
       </w:pPr>
-      <w:fldSimple w:instr=" SEQ ábra \* ARABIC ">
-        <w:r>
-          <w:rPr>
-            <w:noProof/>
-          </w:rPr>
-          <w:t>9</w:t>
-        </w:r>
-      </w:fldSimple>
+      <w:r>
+        <w:fldChar w:fldCharType="begin"/>
+      </w:r>
+      <w:r>
+        <w:instrText xml:space="preserve"> SEQ ábra \* ARABIC </w:instrText>
+      </w:r>
+      <w:r>
+        <w:fldChar w:fldCharType="separate"/>
+      </w:r>
+      <w:r>
+        <w:rPr>
+          <w:noProof/>
+        </w:rPr>
+        <w:t>9</w:t>
+      </w:r>
+      <w:r>
+        <w:fldChar w:fldCharType="end"/>
+      </w:r>
       <w:r>
         <w:t>. ábra Tiltólenyomatok adott időpillanatban adott irányú mozgás esetén</w:t>
       </w:r>
@@ -9659,11 +9760,11 @@
       <w:pPr>
         <w:pStyle w:val="Cmsor3"/>
       </w:pPr>
-      <w:bookmarkStart w:id="33" w:name="_Toc121191409"/>
+      <w:bookmarkStart w:id="32" w:name="_Toc121191409"/>
       <w:r>
         <w:t>Útvonalkereső algoritmus megalkotás</w:t>
       </w:r>
-      <w:bookmarkEnd w:id="33"/>
+      <w:bookmarkEnd w:id="32"/>
     </w:p>
     <w:p>
       <w:r>
@@ -9928,37 +10029,37 @@
       <w:pPr>
         <w:pStyle w:val="Cmsor3"/>
       </w:pPr>
-      <w:bookmarkStart w:id="34" w:name="_Toc121191410"/>
+      <w:bookmarkStart w:id="33" w:name="_Toc121191410"/>
       <w:r>
         <w:t>Megmaradt problémák orvoslása</w:t>
       </w:r>
+      <w:bookmarkEnd w:id="33"/>
+    </w:p>
+    <w:p>
+      <w:r>
+        <w:t xml:space="preserve">Ezen megoldás nem oldotta meg az el nem érhető mezők problémáját, arra egy maximális időlimitet és távolságlimitet adtam meg az algoritmusnak. Ezen megoldásom nem kibúvás a feladat alól, mert a valóságban is az emberek gyakran meggondolják magukat, ha ésszerűtlen útvonalat kéne bejárniuk, vagy forgalom nélkül az idejének többszörösét venné az, hogy megtegye ugyan azt az utat. Ezért az algoritmusnak megadtam a pálya </w:t>
+      </w:r>
+      <w:proofErr w:type="gramStart"/>
+      <w:r>
+        <w:t>mezőinek</w:t>
+      </w:r>
+      <w:proofErr w:type="gramEnd"/>
+      <w:r>
+        <w:t xml:space="preserve"> számának kétszeresét távolságlimitnek, és a háromszorosát időlimitnek.</w:t>
+      </w:r>
+      <w:r>
+        <w:t xml:space="preserve"> Így teret engedtem komplex útvonalaknak is, de a feleslegesen bonyolultakat kiszűrtem.</w:t>
+      </w:r>
+    </w:p>
+    <w:p>
+      <w:pPr>
+        <w:pStyle w:val="Cmsor3"/>
+      </w:pPr>
+      <w:bookmarkStart w:id="34" w:name="_Toc121191411"/>
+      <w:r>
+        <w:t>Első program eredménye</w:t>
+      </w:r>
       <w:bookmarkEnd w:id="34"/>
-    </w:p>
-    <w:p>
-      <w:r>
-        <w:t xml:space="preserve">Ezen megoldás nem oldotta meg az el nem érhető mezők problémáját, arra egy maximális időlimitet és távolságlimitet adtam meg az algoritmusnak. Ezen megoldásom nem kibúvás a feladat alól, mert a valóságban is az emberek gyakran meggondolják magukat, ha ésszerűtlen útvonalat kéne bejárniuk, vagy forgalom nélkül az idejének többszörösét venné az, hogy megtegye ugyan azt az utat. Ezért az algoritmusnak megadtam a pálya </w:t>
-      </w:r>
-      <w:proofErr w:type="gramStart"/>
-      <w:r>
-        <w:t>mezőinek</w:t>
-      </w:r>
-      <w:proofErr w:type="gramEnd"/>
-      <w:r>
-        <w:t xml:space="preserve"> számának kétszeresét távolságlimitnek, és a háromszorosát időlimitnek.</w:t>
-      </w:r>
-      <w:r>
-        <w:t xml:space="preserve"> Így teret engedtem komplex útvonalaknak is, de a feleslegesen bonyolultakat kiszűrtem.</w:t>
-      </w:r>
-    </w:p>
-    <w:p>
-      <w:pPr>
-        <w:pStyle w:val="Cmsor3"/>
-      </w:pPr>
-      <w:bookmarkStart w:id="35" w:name="_Toc121191411"/>
-      <w:r>
-        <w:t>Első program eredménye</w:t>
-      </w:r>
-      <w:bookmarkEnd w:id="35"/>
     </w:p>
     <w:p>
       <w:r>
@@ -9987,11 +10088,11 @@
       <w:pPr>
         <w:pStyle w:val="Cmsor3"/>
       </w:pPr>
-      <w:bookmarkStart w:id="36" w:name="_Toc121191412"/>
+      <w:bookmarkStart w:id="35" w:name="_Toc121191412"/>
       <w:r>
         <w:t>Megalkotott program grafikus felülete</w:t>
       </w:r>
-      <w:bookmarkEnd w:id="36"/>
+      <w:bookmarkEnd w:id="35"/>
     </w:p>
     <w:p>
       <w:r>
@@ -10012,7 +10113,7 @@
     </w:p>
     <w:p>
       <w:pPr>
-        <w:keepNext/>
+        <w:pStyle w:val="Kp"/>
       </w:pPr>
       <w:r>
         <w:drawing>
@@ -10056,14 +10157,24 @@
       <w:pPr>
         <w:pStyle w:val="Kpalrs"/>
       </w:pPr>
-      <w:fldSimple w:instr=" SEQ ábra \* ARABIC ">
-        <w:r>
-          <w:rPr>
-            <w:noProof/>
-          </w:rPr>
-          <w:t>10</w:t>
-        </w:r>
-      </w:fldSimple>
+      <w:r>
+        <w:fldChar w:fldCharType="begin"/>
+      </w:r>
+      <w:r>
+        <w:instrText xml:space="preserve"> SEQ ábra \* ARABIC </w:instrText>
+      </w:r>
+      <w:r>
+        <w:fldChar w:fldCharType="separate"/>
+      </w:r>
+      <w:r>
+        <w:rPr>
+          <w:noProof/>
+        </w:rPr>
+        <w:t>10</w:t>
+      </w:r>
+      <w:r>
+        <w:fldChar w:fldCharType="end"/>
+      </w:r>
       <w:r>
         <w:t xml:space="preserve">. ábra </w:t>
       </w:r>
@@ -10075,7 +10186,7 @@
       <w:pPr>
         <w:pStyle w:val="Cmsor1"/>
       </w:pPr>
-      <w:bookmarkStart w:id="37" w:name="_Toc121191413"/>
+      <w:bookmarkStart w:id="36" w:name="_Toc121191413"/>
       <w:r>
         <w:lastRenderedPageBreak/>
         <w:t>Második program</w:t>
@@ -10083,7 +10194,7 @@
       <w:r>
         <w:t>,</w:t>
       </w:r>
-      <w:bookmarkEnd w:id="37"/>
+      <w:bookmarkEnd w:id="36"/>
       <w:r>
         <w:t xml:space="preserve"> </w:t>
       </w:r>
@@ -10173,12 +10284,12 @@
       <w:pPr>
         <w:pStyle w:val="Cmsor2"/>
       </w:pPr>
-      <w:bookmarkStart w:id="38" w:name="_Toc121191414"/>
+      <w:bookmarkStart w:id="37" w:name="_Toc121191414"/>
       <w:r>
         <w:lastRenderedPageBreak/>
         <w:t>Navigációs hálót határoló síkidomok létrehozása</w:t>
       </w:r>
-      <w:bookmarkEnd w:id="38"/>
+      <w:bookmarkEnd w:id="37"/>
     </w:p>
     <w:p>
       <w:r>
@@ -10247,9 +10358,7 @@
     </w:p>
     <w:p>
       <w:pPr>
-        <w:keepNext/>
-        <w:ind w:firstLine="0"/>
-        <w:jc w:val="center"/>
+        <w:pStyle w:val="Kp"/>
       </w:pPr>
       <w:r>
         <w:rPr>
@@ -10310,14 +10419,24 @@
       <w:pPr>
         <w:pStyle w:val="Kpalrs"/>
       </w:pPr>
-      <w:fldSimple w:instr=" SEQ ábra \* ARABIC ">
-        <w:r>
-          <w:rPr>
-            <w:noProof/>
-          </w:rPr>
-          <w:t>11</w:t>
-        </w:r>
-      </w:fldSimple>
+      <w:r>
+        <w:fldChar w:fldCharType="begin"/>
+      </w:r>
+      <w:r>
+        <w:instrText xml:space="preserve"> SEQ ábra \* ARABIC </w:instrText>
+      </w:r>
+      <w:r>
+        <w:fldChar w:fldCharType="separate"/>
+      </w:r>
+      <w:r>
+        <w:rPr>
+          <w:noProof/>
+        </w:rPr>
+        <w:t>11</w:t>
+      </w:r>
+      <w:r>
+        <w:fldChar w:fldCharType="end"/>
+      </w:r>
       <w:r>
         <w:t xml:space="preserve">. ábra Téglalap esetén a határoló síkidom alakja </w:t>
       </w:r>
@@ -10349,12 +10468,12 @@
       <w:pPr>
         <w:pStyle w:val="Cmsor3"/>
       </w:pPr>
-      <w:bookmarkStart w:id="39" w:name="_Toc121191415"/>
+      <w:bookmarkStart w:id="38" w:name="_Toc121191415"/>
       <w:r>
         <w:lastRenderedPageBreak/>
         <w:t>A navigációs háló háromszögeinek létrehozása</w:t>
       </w:r>
-      <w:bookmarkEnd w:id="39"/>
+      <w:bookmarkEnd w:id="38"/>
     </w:p>
     <w:p>
       <w:r>
@@ -10376,21 +10495,23 @@
         <w:t xml:space="preserve"> háromszögekre feldarabolja</w:t>
       </w:r>
       <w:r>
-        <w:t xml:space="preserve"> és hézagmentesen és </w:t>
-      </w:r>
-      <w:proofErr w:type="spellStart"/>
-      <w:r>
-        <w:t>átlapolódásmentesen</w:t>
-      </w:r>
-      <w:proofErr w:type="spellEnd"/>
+        <w:t xml:space="preserve"> és hézagmentesen és átlapolódás</w:t>
+      </w:r>
+      <w:r>
+        <w:t xml:space="preserve"> </w:t>
+      </w:r>
+      <w:proofErr w:type="gramStart"/>
+      <w:r>
+        <w:t>mentesen</w:t>
+      </w:r>
+      <w:proofErr w:type="gramEnd"/>
       <w:r>
         <w:t xml:space="preserve"> lefedi.</w:t>
       </w:r>
     </w:p>
     <w:p>
       <w:pPr>
-        <w:keepNext/>
-        <w:ind w:firstLine="0"/>
+        <w:pStyle w:val="Kp"/>
       </w:pPr>
       <w:r>
         <w:drawing>
@@ -10434,14 +10555,24 @@
       <w:pPr>
         <w:pStyle w:val="Kpalrs"/>
       </w:pPr>
-      <w:fldSimple w:instr=" SEQ ábra \* ARABIC ">
-        <w:r>
-          <w:rPr>
-            <w:noProof/>
-          </w:rPr>
-          <w:t>12</w:t>
-        </w:r>
-      </w:fldSimple>
+      <w:r>
+        <w:fldChar w:fldCharType="begin"/>
+      </w:r>
+      <w:r>
+        <w:instrText xml:space="preserve"> SEQ ábra \* ARABIC </w:instrText>
+      </w:r>
+      <w:r>
+        <w:fldChar w:fldCharType="separate"/>
+      </w:r>
+      <w:r>
+        <w:rPr>
+          <w:noProof/>
+        </w:rPr>
+        <w:t>12</w:t>
+      </w:r>
+      <w:r>
+        <w:fldChar w:fldCharType="end"/>
+      </w:r>
       <w:r>
         <w:t xml:space="preserve">. ábra Az IB413-as terem határoló </w:t>
       </w:r>
@@ -10786,11 +10917,11 @@
       <w:pPr>
         <w:pStyle w:val="Cmsor3"/>
       </w:pPr>
-      <w:bookmarkStart w:id="40" w:name="_Toc121191416"/>
+      <w:bookmarkStart w:id="39" w:name="_Toc121191416"/>
       <w:r>
         <w:t>A bejárható tér háromszögekre bontása</w:t>
       </w:r>
-      <w:bookmarkEnd w:id="40"/>
+      <w:bookmarkEnd w:id="39"/>
     </w:p>
     <w:p>
       <w:r>
@@ -10866,8 +10997,7 @@
     </w:p>
     <w:p>
       <w:pPr>
-        <w:keepNext/>
-        <w:ind w:firstLine="0"/>
+        <w:pStyle w:val="Kp"/>
       </w:pPr>
       <w:r>
         <w:drawing>
@@ -10911,14 +11041,24 @@
       <w:pPr>
         <w:pStyle w:val="Kpalrs"/>
       </w:pPr>
-      <w:fldSimple w:instr=" SEQ ábra \* ARABIC ">
-        <w:r>
-          <w:rPr>
-            <w:noProof/>
-          </w:rPr>
-          <w:t>13</w:t>
-        </w:r>
-      </w:fldSimple>
+      <w:r>
+        <w:fldChar w:fldCharType="begin"/>
+      </w:r>
+      <w:r>
+        <w:instrText xml:space="preserve"> SEQ ábra \* ARABIC </w:instrText>
+      </w:r>
+      <w:r>
+        <w:fldChar w:fldCharType="separate"/>
+      </w:r>
+      <w:r>
+        <w:rPr>
+          <w:noProof/>
+        </w:rPr>
+        <w:t>13</w:t>
+      </w:r>
+      <w:r>
+        <w:fldChar w:fldCharType="end"/>
+      </w:r>
       <w:r>
         <w:t>. ábra „fülező” módszer, egy-egy háromszög leválasztása a síkidomból</w:t>
       </w:r>
@@ -10990,8 +11130,7 @@
     </w:p>
     <w:p>
       <w:pPr>
-        <w:keepNext/>
-        <w:ind w:firstLine="0"/>
+        <w:pStyle w:val="Kp"/>
       </w:pPr>
       <w:r>
         <w:drawing>
@@ -11035,14 +11174,24 @@
       <w:pPr>
         <w:pStyle w:val="Kpalrs"/>
       </w:pPr>
-      <w:fldSimple w:instr=" SEQ ábra \* ARABIC ">
-        <w:r>
-          <w:rPr>
-            <w:noProof/>
-          </w:rPr>
-          <w:t>14</w:t>
-        </w:r>
-      </w:fldSimple>
+      <w:r>
+        <w:fldChar w:fldCharType="begin"/>
+      </w:r>
+      <w:r>
+        <w:instrText xml:space="preserve"> SEQ ábra \* ARABIC </w:instrText>
+      </w:r>
+      <w:r>
+        <w:fldChar w:fldCharType="separate"/>
+      </w:r>
+      <w:r>
+        <w:rPr>
+          <w:noProof/>
+        </w:rPr>
+        <w:t>14</w:t>
+      </w:r>
+      <w:r>
+        <w:fldChar w:fldCharType="end"/>
+      </w:r>
       <w:r>
         <w:t>. ábra Az IB413-as terem navigációs hálójának háromszögei</w:t>
       </w:r>
@@ -11124,14 +11273,14 @@
       <w:pPr>
         <w:pStyle w:val="Cmsor3"/>
       </w:pPr>
-      <w:bookmarkStart w:id="41" w:name="_Toc121191417"/>
+      <w:bookmarkStart w:id="40" w:name="_Toc121191417"/>
       <w:r>
         <w:t xml:space="preserve">A szobák </w:t>
       </w:r>
       <w:r>
         <w:t>emeletté alakítása</w:t>
       </w:r>
-      <w:bookmarkEnd w:id="41"/>
+      <w:bookmarkEnd w:id="40"/>
     </w:p>
     <w:p>
       <w:r>
@@ -11217,11 +11366,11 @@
       <w:pPr>
         <w:pStyle w:val="Cmsor3"/>
       </w:pPr>
-      <w:bookmarkStart w:id="42" w:name="_Toc121191418"/>
+      <w:bookmarkStart w:id="41" w:name="_Toc121191418"/>
       <w:r>
         <w:t>Az úrvonal tervezése</w:t>
       </w:r>
-      <w:bookmarkEnd w:id="42"/>
+      <w:bookmarkEnd w:id="41"/>
     </w:p>
     <w:p>
       <w:r>
@@ -11241,8 +11390,7 @@
     </w:p>
     <w:p>
       <w:pPr>
-        <w:keepNext/>
-        <w:ind w:firstLine="0"/>
+        <w:pStyle w:val="Kp"/>
       </w:pPr>
       <w:r>
         <w:drawing>
@@ -11286,14 +11434,24 @@
       <w:pPr>
         <w:pStyle w:val="Kpalrs"/>
       </w:pPr>
-      <w:fldSimple w:instr=" SEQ ábra \* ARABIC ">
-        <w:r>
-          <w:rPr>
-            <w:noProof/>
-          </w:rPr>
-          <w:t>15</w:t>
-        </w:r>
-      </w:fldSimple>
+      <w:r>
+        <w:fldChar w:fldCharType="begin"/>
+      </w:r>
+      <w:r>
+        <w:instrText xml:space="preserve"> SEQ ábra \* ARABIC </w:instrText>
+      </w:r>
+      <w:r>
+        <w:fldChar w:fldCharType="separate"/>
+      </w:r>
+      <w:r>
+        <w:rPr>
+          <w:noProof/>
+        </w:rPr>
+        <w:t>15</w:t>
+      </w:r>
+      <w:r>
+        <w:fldChar w:fldCharType="end"/>
+      </w:r>
       <w:r>
         <w:t>. ábra Három lehetséges megoldás</w:t>
       </w:r>
@@ -11417,7 +11575,7 @@
       <w:pPr>
         <w:pStyle w:val="Cmsor3"/>
       </w:pPr>
-      <w:bookmarkStart w:id="43" w:name="_Toc121191419"/>
+      <w:bookmarkStart w:id="42" w:name="_Toc121191419"/>
       <w:r>
         <w:t>Szobák</w:t>
       </w:r>
@@ -11427,7 +11585,7 @@
       <w:r>
         <w:t xml:space="preserve"> összekötése</w:t>
       </w:r>
-      <w:bookmarkEnd w:id="43"/>
+      <w:bookmarkEnd w:id="42"/>
     </w:p>
     <w:p>
       <w:r>
@@ -11464,110 +11622,112 @@
       <w:pPr>
         <w:pStyle w:val="Cmsor1"/>
       </w:pPr>
-      <w:bookmarkStart w:id="44" w:name="_Toc121191420"/>
+      <w:bookmarkStart w:id="43" w:name="_Toc121191420"/>
       <w:r>
         <w:lastRenderedPageBreak/>
         <w:t>Járókelők mozgásának szimulációja</w:t>
       </w:r>
+      <w:bookmarkEnd w:id="43"/>
+    </w:p>
+    <w:p>
+      <w:r>
+        <w:t>A bejárható tér létrehozása kész. A szobák emeletté szervezése az ajtóik mentén megoldott. Az útvonal kiszámítása hatékony. A járókelő mozgásának szimulációjához minden adott,</w:t>
+      </w:r>
+      <w:r>
+        <w:t xml:space="preserve"> csak a mozgás nincs kifejtve. Szükséges kitérnem a </w:t>
+      </w:r>
+      <w:r>
+        <w:t>járóke</w:t>
+      </w:r>
+      <w:r>
+        <w:t>lők paramétereinek megválasztására, mozgásuk megvalósítására és a mozgás megvalósításának sikerességére.</w:t>
+      </w:r>
+    </w:p>
+    <w:p>
+      <w:pPr>
+        <w:pStyle w:val="Cmsor3"/>
+      </w:pPr>
+      <w:bookmarkStart w:id="44" w:name="_Toc121191421"/>
+      <w:r>
+        <w:t xml:space="preserve">Járókelők </w:t>
+      </w:r>
+      <w:r>
+        <w:t>sebességének megválasztása</w:t>
+      </w:r>
       <w:bookmarkEnd w:id="44"/>
     </w:p>
     <w:p>
       <w:r>
-        <w:t>A bejárható tér létrehozása kész. A szobák emeletté szervezése az ajtóik mentén megoldott. Az útvonal kiszámítása hatékony. A járókelő mozgásának szimulációjához minden adott,</w:t>
-      </w:r>
-      <w:r>
-        <w:t xml:space="preserve"> csak a mozgás nincs kifejtve. Szükséges kitérnem a </w:t>
-      </w:r>
-      <w:r>
-        <w:t>járóke</w:t>
-      </w:r>
-      <w:r>
-        <w:t>lők paramétereinek megválasztására, mozgásuk megvalósítására és a mozgás megvalósításának sikerességére.</w:t>
-      </w:r>
-    </w:p>
-    <w:p>
-      <w:pPr>
-        <w:pStyle w:val="Cmsor3"/>
-      </w:pPr>
-      <w:bookmarkStart w:id="45" w:name="_Toc121191421"/>
-      <w:r>
-        <w:t xml:space="preserve">Járókelők </w:t>
-      </w:r>
-      <w:r>
-        <w:t>sebességének megválasztása</w:t>
-      </w:r>
+        <w:t>A sebességük a kutatómunka eredményének megfelelően maximálisan 2 m/sec, és legalább 1.6 m/sec. Ez az a sebesség, amivel egy folyosón halad, ha nincs semmi gátló tényező. Ha sarkoknál lelassít vagy más emberek a mozgását zavarják, akkor a járókelő sebessége csökken.</w:t>
+      </w:r>
+    </w:p>
+    <w:p>
+      <w:r>
+        <w:t>A sebességét a környező emberek mennyisége alapján módosítom az egyénnek. Így a tömeg közepén lévő járókelő sűrű közegben mozog, így lassabbnak veszem a sebességét, míg a tömeg elején haladó</w:t>
+      </w:r>
+      <w:r>
+        <w:t>k</w:t>
+      </w:r>
+      <w:r>
+        <w:t xml:space="preserve"> mozgását </w:t>
+      </w:r>
+      <w:r>
+        <w:t xml:space="preserve">kevésbé lassítom, ahogyan a kutatási eredmények mutatják. Fontos, hogy a haladási iránynak megfelelően vizsgáljam az emberek sűrűségét, mert hátrafele nem számít annyit az ember tömeg a sebességben, mint előre fele. Míg előrefele 100%-ban számít, addig a járókelő háta mögött lévő járókelők csak </w:t>
+      </w:r>
+      <w:r>
+        <w:t>1</w:t>
+      </w:r>
+      <w:r>
+        <w:t>5%-ban számítanak a tömeg sűrűségének kiszámításában egyes embereknél.</w:t>
+      </w:r>
+    </w:p>
+    <w:p>
+      <w:r>
+        <w:t xml:space="preserve">Ezen kívül a mozgás során az éles kanyarokban, például sarkoknál lelassít az ember. A legnagyobb törés 90 foknál nem lehet nagyobb. Ebben az esetben egy teljes falat megkerül a járókelő és ekkor a fal végét három csúcs alakítja ki, amely két </w:t>
+      </w:r>
+      <w:r>
+        <w:t>kisebb</w:t>
+      </w:r>
+      <w:r>
+        <w:t xml:space="preserve"> és egy </w:t>
+      </w:r>
+      <w:r>
+        <w:t>nagyobb</w:t>
+      </w:r>
+      <w:r>
+        <w:t xml:space="preserve"> törést eredményez. Ekkor a törés akár </w:t>
+      </w:r>
+      <w:r>
+        <w:t>90</w:t>
+      </w:r>
+      <w:r>
+        <w:t xml:space="preserve"> fokos is lehet</w:t>
+      </w:r>
+      <w:r>
+        <w:t xml:space="preserve"> (16.</w:t>
+      </w:r>
+      <w:r>
+        <w:t xml:space="preserve"> </w:t>
+      </w:r>
+      <w:r>
+        <w:t>ábra)</w:t>
+      </w:r>
+      <w:r>
+        <w:t>, ezért ekkora törésre készítem fel a mozgás esetén a sarkoknál történő lassítást.</w:t>
+      </w:r>
+      <w:r>
+        <w:t xml:space="preserve"> </w:t>
+      </w:r>
+      <w:r>
+        <w:t xml:space="preserve">A lassítás nem lineáris a törés szögével, hanem szögfüggvény adja a tényleges lassítás értékét.  </w:t>
+      </w:r>
+    </w:p>
+    <w:p>
+      <w:pPr>
+        <w:pStyle w:val="Kp"/>
+      </w:pPr>
+      <w:bookmarkStart w:id="45" w:name="_GoBack"/>
       <w:bookmarkEnd w:id="45"/>
-    </w:p>
-    <w:p>
-      <w:r>
-        <w:t>A sebességük a kutatómunka eredményének megfelelően maximálisan 2 m/sec, és legalább 1.6 m/sec. Ez az a sebesség, amivel egy folyosón halad, ha nincs semmi gátló tényező. Ha sarkoknál lelassít vagy más emberek a mozgását zavarják, akkor a járókelő sebessége csökken.</w:t>
-      </w:r>
-    </w:p>
-    <w:p>
-      <w:r>
-        <w:t>A sebességét a környező emberek mennyisége alapján módosítom az egyénnek. Így a tömeg közepén lévő járókelő sűrű közegben mozog, így lassabbnak veszem a sebességét, míg a tömeg elején haladó</w:t>
-      </w:r>
-      <w:r>
-        <w:t>k</w:t>
-      </w:r>
-      <w:r>
-        <w:t xml:space="preserve"> mozgását </w:t>
-      </w:r>
-      <w:r>
-        <w:t xml:space="preserve">kevésbé lassítom, ahogyan a kutatási eredmények mutatják. Fontos, hogy a haladási iránynak megfelelően vizsgáljam az emberek sűrűségét, mert hátrafele nem számít annyit az ember tömeg a sebességben, mint előre fele. Míg előrefele 100%-ban számít, addig a járókelő háta mögött lévő járókelők csak </w:t>
-      </w:r>
-      <w:r>
-        <w:t>1</w:t>
-      </w:r>
-      <w:r>
-        <w:t>5%-ban számítanak a tömeg sűrűségének kiszámításában egyes embereknél.</w:t>
-      </w:r>
-    </w:p>
-    <w:p>
-      <w:r>
-        <w:t xml:space="preserve">Ezen kívül a mozgás során az éles kanyarokban, például sarkoknál lelassít az ember. A legnagyobb törés 90 foknál nem lehet nagyobb. Ebben az esetben egy teljes falat megkerül a járókelő és ekkor a fal végét három csúcs alakítja ki, amely két </w:t>
-      </w:r>
-      <w:r>
-        <w:t>kisebb</w:t>
-      </w:r>
-      <w:r>
-        <w:t xml:space="preserve"> és egy </w:t>
-      </w:r>
-      <w:r>
-        <w:t>nagyobb</w:t>
-      </w:r>
-      <w:r>
-        <w:t xml:space="preserve"> törést eredményez. Ekkor a törés akár </w:t>
-      </w:r>
-      <w:r>
-        <w:t>90</w:t>
-      </w:r>
-      <w:r>
-        <w:t xml:space="preserve"> fokos is lehet</w:t>
-      </w:r>
-      <w:r>
-        <w:t xml:space="preserve"> (16.</w:t>
-      </w:r>
-      <w:r>
-        <w:t xml:space="preserve"> </w:t>
-      </w:r>
-      <w:r>
-        <w:t>ábra)</w:t>
-      </w:r>
-      <w:r>
-        <w:t>, ezért ekkora törésre készítem fel a mozgás esetén a sarkoknál történő lassítást.</w:t>
-      </w:r>
-      <w:r>
-        <w:t xml:space="preserve"> </w:t>
-      </w:r>
-      <w:r>
-        <w:t xml:space="preserve">A lassítás nem lineáris a törés szögével, hanem szögfüggvény adja a tényleges lassítás értékét.  </w:t>
-      </w:r>
-    </w:p>
-    <w:p>
-      <w:pPr>
-        <w:pStyle w:val="Kp"/>
-      </w:pPr>
       <w:r>
         <w:rPr>
           <w:noProof/>
@@ -11628,14 +11788,24 @@
       <w:pPr>
         <w:pStyle w:val="Kpalrs"/>
       </w:pPr>
-      <w:fldSimple w:instr=" SEQ ábra \* ARABIC ">
-        <w:r>
-          <w:rPr>
-            <w:noProof/>
-          </w:rPr>
-          <w:t>16</w:t>
-        </w:r>
-      </w:fldSimple>
+      <w:r>
+        <w:fldChar w:fldCharType="begin"/>
+      </w:r>
+      <w:r>
+        <w:instrText xml:space="preserve"> SEQ ábra \* ARABIC </w:instrText>
+      </w:r>
+      <w:r>
+        <w:fldChar w:fldCharType="separate"/>
+      </w:r>
+      <w:r>
+        <w:rPr>
+          <w:noProof/>
+        </w:rPr>
+        <w:t>16</w:t>
+      </w:r>
+      <w:r>
+        <w:fldChar w:fldCharType="end"/>
+      </w:r>
       <w:r>
         <w:t>. ábra elvékonyodó fal megkerülése esetén 90 fokos törés is lehet az útvonalban</w:t>
       </w:r>
@@ -12536,7 +12706,7 @@
         <w:rStyle w:val="Oldalszm"/>
         <w:noProof/>
       </w:rPr>
-      <w:t>6</w:t>
+      <w:t>51</w:t>
     </w:r>
     <w:r>
       <w:rPr>
@@ -18088,7 +18258,7 @@
 </file>
 
 <file path=customXml/itemProps1.xml><?xml version="1.0" encoding="utf-8"?>
-<ds:datastoreItem xmlns:ds="http://schemas.openxmlformats.org/officeDocument/2006/customXml" ds:itemID="{D66F79F1-A861-42AF-A535-0AC8808D7C19}">
+<ds:datastoreItem xmlns:ds="http://schemas.openxmlformats.org/officeDocument/2006/customXml" ds:itemID="{E29BD88F-9BAD-487D-ADA8-DB9128E7BFBC}">
   <ds:schemaRefs>
     <ds:schemaRef ds:uri="http://schemas.openxmlformats.org/officeDocument/2006/bibliography"/>
   </ds:schemaRefs>

</xml_diff>